<commit_message>
The final file added.
</commit_message>
<xml_diff>
--- a/quests.docx
+++ b/quests.docx
@@ -237,19 +237,7 @@
                 <w:rtl/>
                 <w:lang w:bidi="fa-IR"/>
               </w:rPr>
-              <w:t>لیست</w:t>
-            </w:r>
-            <w:bookmarkStart w:id="0" w:name="_GoBack"/>
-            <w:bookmarkEnd w:id="0"/>
-            <w:r>
-              <w:rPr>
-                <w:rFonts w:cs="B Nazanin" w:hint="cs"/>
-                <w:sz w:val="24"/>
-                <w:szCs w:val="24"/>
-                <w:rtl/>
-                <w:lang w:bidi="fa-IR"/>
-              </w:rPr>
-              <w:t xml:space="preserve"> اطلاعات </w:t>
+              <w:t xml:space="preserve">لیست اطلاعات </w:t>
             </w:r>
             <w:r>
               <w:rPr>
@@ -901,6 +889,16 @@
                 <w:lang w:bidi="fa-IR"/>
               </w:rPr>
             </w:pPr>
+            <w:r>
+              <w:rPr>
+                <w:rFonts w:cs="B Nazanin" w:hint="cs"/>
+                <w:sz w:val="24"/>
+                <w:szCs w:val="24"/>
+                <w:rtl/>
+                <w:lang w:bidi="fa-IR"/>
+              </w:rPr>
+              <w:t>7</w:t>
+            </w:r>
           </w:p>
         </w:tc>
         <w:tc>
@@ -951,6 +949,16 @@
                 <w:lang w:bidi="fa-IR"/>
               </w:rPr>
             </w:pPr>
+            <w:r>
+              <w:rPr>
+                <w:rFonts w:cs="B Nazanin" w:hint="cs"/>
+                <w:sz w:val="24"/>
+                <w:szCs w:val="24"/>
+                <w:rtl/>
+                <w:lang w:bidi="fa-IR"/>
+              </w:rPr>
+              <w:t>هواپیما</w:t>
+            </w:r>
           </w:p>
         </w:tc>
       </w:tr>
@@ -976,6 +984,16 @@
                 <w:lang w:bidi="fa-IR"/>
               </w:rPr>
             </w:pPr>
+            <w:r>
+              <w:rPr>
+                <w:rFonts w:cs="B Nazanin" w:hint="cs"/>
+                <w:sz w:val="24"/>
+                <w:szCs w:val="24"/>
+                <w:rtl/>
+                <w:lang w:bidi="fa-IR"/>
+              </w:rPr>
+              <w:t>8</w:t>
+            </w:r>
           </w:p>
         </w:tc>
         <w:tc>
@@ -1026,6 +1044,26 @@
                 <w:lang w:bidi="fa-IR"/>
               </w:rPr>
             </w:pPr>
+            <w:r>
+              <w:rPr>
+                <w:rFonts w:cs="B Nazanin" w:hint="cs"/>
+                <w:sz w:val="24"/>
+                <w:szCs w:val="24"/>
+                <w:rtl/>
+                <w:lang w:bidi="fa-IR"/>
+              </w:rPr>
+              <w:t>هواپیما</w:t>
+            </w:r>
+            <w:r>
+              <w:rPr>
+                <w:rFonts w:cs="B Nazanin" w:hint="cs"/>
+                <w:sz w:val="24"/>
+                <w:szCs w:val="24"/>
+                <w:rtl/>
+                <w:lang w:bidi="fa-IR"/>
+              </w:rPr>
+              <w:t>ی باربری</w:t>
+            </w:r>
           </w:p>
         </w:tc>
       </w:tr>
@@ -1052,6 +1090,16 @@
                 <w:lang w:bidi="fa-IR"/>
               </w:rPr>
             </w:pPr>
+            <w:r>
+              <w:rPr>
+                <w:rFonts w:cs="B Nazanin" w:hint="cs"/>
+                <w:sz w:val="24"/>
+                <w:szCs w:val="24"/>
+                <w:rtl/>
+                <w:lang w:bidi="fa-IR"/>
+              </w:rPr>
+              <w:t>9</w:t>
+            </w:r>
           </w:p>
         </w:tc>
         <w:tc>
@@ -1102,6 +1150,26 @@
                 <w:lang w:bidi="fa-IR"/>
               </w:rPr>
             </w:pPr>
+            <w:r>
+              <w:rPr>
+                <w:rFonts w:cs="B Nazanin" w:hint="cs"/>
+                <w:sz w:val="24"/>
+                <w:szCs w:val="24"/>
+                <w:rtl/>
+                <w:lang w:bidi="fa-IR"/>
+              </w:rPr>
+              <w:t>هواپیما</w:t>
+            </w:r>
+            <w:r>
+              <w:rPr>
+                <w:rFonts w:cs="B Nazanin" w:hint="cs"/>
+                <w:sz w:val="24"/>
+                <w:szCs w:val="24"/>
+                <w:rtl/>
+                <w:lang w:bidi="fa-IR"/>
+              </w:rPr>
+              <w:t>ی باربری</w:t>
+            </w:r>
           </w:p>
         </w:tc>
       </w:tr>
@@ -1127,6 +1195,16 @@
                 <w:lang w:bidi="fa-IR"/>
               </w:rPr>
             </w:pPr>
+            <w:r>
+              <w:rPr>
+                <w:rFonts w:cs="B Nazanin" w:hint="cs"/>
+                <w:sz w:val="24"/>
+                <w:szCs w:val="24"/>
+                <w:rtl/>
+                <w:lang w:bidi="fa-IR"/>
+              </w:rPr>
+              <w:t>10</w:t>
+            </w:r>
           </w:p>
         </w:tc>
         <w:tc>
@@ -1177,6 +1255,26 @@
                 <w:lang w:bidi="fa-IR"/>
               </w:rPr>
             </w:pPr>
+            <w:r>
+              <w:rPr>
+                <w:rFonts w:cs="B Nazanin" w:hint="cs"/>
+                <w:sz w:val="24"/>
+                <w:szCs w:val="24"/>
+                <w:rtl/>
+                <w:lang w:bidi="fa-IR"/>
+              </w:rPr>
+              <w:t>هواپیما</w:t>
+            </w:r>
+            <w:r>
+              <w:rPr>
+                <w:rFonts w:cs="B Nazanin" w:hint="cs"/>
+                <w:sz w:val="24"/>
+                <w:szCs w:val="24"/>
+                <w:rtl/>
+                <w:lang w:bidi="fa-IR"/>
+              </w:rPr>
+              <w:t>ی مسافربری</w:t>
+            </w:r>
           </w:p>
         </w:tc>
       </w:tr>
@@ -1203,6 +1301,16 @@
                 <w:lang w:bidi="fa-IR"/>
               </w:rPr>
             </w:pPr>
+            <w:r>
+              <w:rPr>
+                <w:rFonts w:cs="B Nazanin" w:hint="cs"/>
+                <w:sz w:val="24"/>
+                <w:szCs w:val="24"/>
+                <w:rtl/>
+                <w:lang w:bidi="fa-IR"/>
+              </w:rPr>
+              <w:t>11</w:t>
+            </w:r>
           </w:p>
         </w:tc>
         <w:tc>
@@ -1223,6 +1331,16 @@
                 <w:lang w:bidi="fa-IR"/>
               </w:rPr>
             </w:pPr>
+            <w:r>
+              <w:rPr>
+                <w:rFonts w:cs="B Nazanin" w:hint="cs"/>
+                <w:sz w:val="24"/>
+                <w:szCs w:val="24"/>
+                <w:rtl/>
+                <w:lang w:bidi="fa-IR"/>
+              </w:rPr>
+              <w:t>تعداد صندلی های پر شده هواپیما چند تا است؟</w:t>
+            </w:r>
           </w:p>
         </w:tc>
         <w:tc>
@@ -1243,6 +1361,26 @@
                 <w:lang w:bidi="fa-IR"/>
               </w:rPr>
             </w:pPr>
+            <w:r>
+              <w:rPr>
+                <w:rFonts w:cs="B Nazanin" w:hint="cs"/>
+                <w:sz w:val="24"/>
+                <w:szCs w:val="24"/>
+                <w:rtl/>
+                <w:lang w:bidi="fa-IR"/>
+              </w:rPr>
+              <w:t>هواپیما</w:t>
+            </w:r>
+            <w:r>
+              <w:rPr>
+                <w:rFonts w:cs="B Nazanin" w:hint="cs"/>
+                <w:sz w:val="24"/>
+                <w:szCs w:val="24"/>
+                <w:rtl/>
+                <w:lang w:bidi="fa-IR"/>
+              </w:rPr>
+              <w:t>ی مسافربری</w:t>
+            </w:r>
           </w:p>
         </w:tc>
       </w:tr>
@@ -1268,6 +1406,16 @@
                 <w:lang w:bidi="fa-IR"/>
               </w:rPr>
             </w:pPr>
+            <w:r>
+              <w:rPr>
+                <w:rFonts w:cs="B Nazanin" w:hint="cs"/>
+                <w:sz w:val="24"/>
+                <w:szCs w:val="24"/>
+                <w:rtl/>
+                <w:lang w:bidi="fa-IR"/>
+              </w:rPr>
+              <w:t>12</w:t>
+            </w:r>
           </w:p>
         </w:tc>
         <w:tc>
@@ -1288,6 +1436,16 @@
                 <w:lang w:bidi="fa-IR"/>
               </w:rPr>
             </w:pPr>
+            <w:r>
+              <w:rPr>
+                <w:rFonts w:cs="B Nazanin" w:hint="cs"/>
+                <w:sz w:val="24"/>
+                <w:szCs w:val="24"/>
+                <w:rtl/>
+                <w:lang w:bidi="fa-IR"/>
+              </w:rPr>
+              <w:t>قیمت رده سنی (بزرگسال و کودک و نوزاد) هواپیما چقدر است؟</w:t>
+            </w:r>
           </w:p>
         </w:tc>
         <w:tc>
@@ -1308,6 +1466,16 @@
                 <w:lang w:bidi="fa-IR"/>
               </w:rPr>
             </w:pPr>
+            <w:r>
+              <w:rPr>
+                <w:rFonts w:cs="B Nazanin" w:hint="cs"/>
+                <w:sz w:val="24"/>
+                <w:szCs w:val="24"/>
+                <w:rtl/>
+                <w:lang w:bidi="fa-IR"/>
+              </w:rPr>
+              <w:t>هواپیمای مسافربری</w:t>
+            </w:r>
           </w:p>
         </w:tc>
       </w:tr>
@@ -1334,6 +1502,16 @@
                 <w:lang w:bidi="fa-IR"/>
               </w:rPr>
             </w:pPr>
+            <w:r>
+              <w:rPr>
+                <w:rFonts w:cs="B Nazanin" w:hint="cs"/>
+                <w:sz w:val="24"/>
+                <w:szCs w:val="24"/>
+                <w:rtl/>
+                <w:lang w:bidi="fa-IR"/>
+              </w:rPr>
+              <w:t>13</w:t>
+            </w:r>
           </w:p>
         </w:tc>
         <w:tc>
@@ -1354,6 +1532,16 @@
                 <w:lang w:bidi="fa-IR"/>
               </w:rPr>
             </w:pPr>
+            <w:r>
+              <w:rPr>
+                <w:rFonts w:cs="B Nazanin" w:hint="cs"/>
+                <w:sz w:val="24"/>
+                <w:szCs w:val="24"/>
+                <w:rtl/>
+                <w:lang w:bidi="fa-IR"/>
+              </w:rPr>
+              <w:t>شرکت هواپیمایی در چه تاریخی، پرواز را به لیست اضافه کرده است؟</w:t>
+            </w:r>
           </w:p>
         </w:tc>
         <w:tc>
@@ -1374,6 +1562,16 @@
                 <w:lang w:bidi="fa-IR"/>
               </w:rPr>
             </w:pPr>
+            <w:r>
+              <w:rPr>
+                <w:rFonts w:cs="B Nazanin" w:hint="cs"/>
+                <w:sz w:val="24"/>
+                <w:szCs w:val="24"/>
+                <w:rtl/>
+                <w:lang w:bidi="fa-IR"/>
+              </w:rPr>
+              <w:t>شرکت هواپیمایی - پرواز</w:t>
+            </w:r>
           </w:p>
         </w:tc>
       </w:tr>
@@ -1399,6 +1597,16 @@
                 <w:lang w:bidi="fa-IR"/>
               </w:rPr>
             </w:pPr>
+            <w:r>
+              <w:rPr>
+                <w:rFonts w:cs="B Nazanin" w:hint="cs"/>
+                <w:sz w:val="24"/>
+                <w:szCs w:val="24"/>
+                <w:rtl/>
+                <w:lang w:bidi="fa-IR"/>
+              </w:rPr>
+              <w:t>14</w:t>
+            </w:r>
           </w:p>
         </w:tc>
         <w:tc>
@@ -1419,6 +1627,16 @@
                 <w:lang w:bidi="fa-IR"/>
               </w:rPr>
             </w:pPr>
+            <w:r>
+              <w:rPr>
+                <w:rFonts w:cs="B Nazanin" w:hint="cs"/>
+                <w:sz w:val="24"/>
+                <w:szCs w:val="24"/>
+                <w:rtl/>
+                <w:lang w:bidi="fa-IR"/>
+              </w:rPr>
+              <w:t>لیست اطلاعات تمام مشتریان را نمایش بده.</w:t>
+            </w:r>
           </w:p>
         </w:tc>
         <w:tc>
@@ -1439,6 +1657,16 @@
                 <w:lang w:bidi="fa-IR"/>
               </w:rPr>
             </w:pPr>
+            <w:r>
+              <w:rPr>
+                <w:rFonts w:cs="B Nazanin" w:hint="cs"/>
+                <w:sz w:val="24"/>
+                <w:szCs w:val="24"/>
+                <w:rtl/>
+                <w:lang w:bidi="fa-IR"/>
+              </w:rPr>
+              <w:t>مشتری</w:t>
+            </w:r>
           </w:p>
         </w:tc>
       </w:tr>
@@ -1465,6 +1693,16 @@
                 <w:lang w:bidi="fa-IR"/>
               </w:rPr>
             </w:pPr>
+            <w:r>
+              <w:rPr>
+                <w:rFonts w:cs="B Nazanin" w:hint="cs"/>
+                <w:sz w:val="24"/>
+                <w:szCs w:val="24"/>
+                <w:rtl/>
+                <w:lang w:bidi="fa-IR"/>
+              </w:rPr>
+              <w:t>15</w:t>
+            </w:r>
           </w:p>
         </w:tc>
         <w:tc>
@@ -1485,6 +1723,16 @@
                 <w:lang w:bidi="fa-IR"/>
               </w:rPr>
             </w:pPr>
+            <w:r>
+              <w:rPr>
+                <w:rFonts w:cs="B Nazanin" w:hint="cs"/>
+                <w:sz w:val="24"/>
+                <w:szCs w:val="24"/>
+                <w:rtl/>
+                <w:lang w:bidi="fa-IR"/>
+              </w:rPr>
+              <w:t>مجوز حمل بار صاحب بار را نمایش بده.</w:t>
+            </w:r>
           </w:p>
         </w:tc>
         <w:tc>
@@ -1505,6 +1753,16 @@
                 <w:lang w:bidi="fa-IR"/>
               </w:rPr>
             </w:pPr>
+            <w:r>
+              <w:rPr>
+                <w:rFonts w:cs="B Nazanin" w:hint="cs"/>
+                <w:sz w:val="24"/>
+                <w:szCs w:val="24"/>
+                <w:rtl/>
+                <w:lang w:bidi="fa-IR"/>
+              </w:rPr>
+              <w:t>صاحب بار</w:t>
+            </w:r>
           </w:p>
         </w:tc>
       </w:tr>
@@ -1530,6 +1788,16 @@
                 <w:lang w:bidi="fa-IR"/>
               </w:rPr>
             </w:pPr>
+            <w:r>
+              <w:rPr>
+                <w:rFonts w:cs="B Nazanin" w:hint="cs"/>
+                <w:sz w:val="24"/>
+                <w:szCs w:val="24"/>
+                <w:rtl/>
+                <w:lang w:bidi="fa-IR"/>
+              </w:rPr>
+              <w:t>16</w:t>
+            </w:r>
           </w:p>
         </w:tc>
         <w:tc>
@@ -1550,6 +1818,16 @@
                 <w:lang w:bidi="fa-IR"/>
               </w:rPr>
             </w:pPr>
+            <w:r>
+              <w:rPr>
+                <w:rFonts w:cs="B Nazanin" w:hint="cs"/>
+                <w:sz w:val="24"/>
+                <w:szCs w:val="24"/>
+                <w:rtl/>
+                <w:lang w:bidi="fa-IR"/>
+              </w:rPr>
+              <w:t>یک شماره بارنامه، مربوط به چه شخصی است؟</w:t>
+            </w:r>
           </w:p>
         </w:tc>
         <w:tc>
@@ -1570,6 +1848,16 @@
                 <w:lang w:bidi="fa-IR"/>
               </w:rPr>
             </w:pPr>
+            <w:r>
+              <w:rPr>
+                <w:rFonts w:cs="B Nazanin" w:hint="cs"/>
+                <w:sz w:val="24"/>
+                <w:szCs w:val="24"/>
+                <w:rtl/>
+                <w:lang w:bidi="fa-IR"/>
+              </w:rPr>
+              <w:t>صاحب بار - بار</w:t>
+            </w:r>
           </w:p>
         </w:tc>
       </w:tr>
@@ -1596,6 +1884,16 @@
                 <w:lang w:bidi="fa-IR"/>
               </w:rPr>
             </w:pPr>
+            <w:r>
+              <w:rPr>
+                <w:rFonts w:cs="B Nazanin" w:hint="cs"/>
+                <w:sz w:val="24"/>
+                <w:szCs w:val="24"/>
+                <w:rtl/>
+                <w:lang w:bidi="fa-IR"/>
+              </w:rPr>
+              <w:t>17</w:t>
+            </w:r>
           </w:p>
         </w:tc>
         <w:tc>
@@ -1604,6 +1902,3747 @@
           </w:tcPr>
           <w:p>
             <w:pPr>
+              <w:bidi/>
+              <w:spacing w:after="0" w:line="240" w:lineRule="auto"/>
+              <w:jc w:val="center"/>
+              <w:cnfStyle w:val="000000100000" w:firstRow="0" w:lastRow="0" w:firstColumn="0" w:lastColumn="0" w:oddVBand="0" w:evenVBand="0" w:oddHBand="1" w:evenHBand="0" w:firstRowFirstColumn="0" w:firstRowLastColumn="0" w:lastRowFirstColumn="0" w:lastRowLastColumn="0"/>
+              <w:rPr>
+                <w:rFonts w:cs="B Nazanin" w:hint="cs"/>
+                <w:sz w:val="24"/>
+                <w:szCs w:val="24"/>
+                <w:rtl/>
+                <w:lang w:bidi="fa-IR"/>
+              </w:rPr>
+            </w:pPr>
+            <w:r>
+              <w:rPr>
+                <w:rFonts w:cs="B Nazanin" w:hint="cs"/>
+                <w:sz w:val="24"/>
+                <w:szCs w:val="24"/>
+                <w:rtl/>
+                <w:lang w:bidi="fa-IR"/>
+              </w:rPr>
+              <w:t>ابعاد بار (با شماره بارنامه) چقدر است؟</w:t>
+            </w:r>
+          </w:p>
+        </w:tc>
+        <w:tc>
+          <w:tcPr>
+            <w:tcW w:w="2380" w:type="dxa"/>
+          </w:tcPr>
+          <w:p>
+            <w:pPr>
+              <w:bidi/>
+              <w:spacing w:after="0" w:line="240" w:lineRule="auto"/>
+              <w:jc w:val="center"/>
+              <w:cnfStyle w:val="000000100000" w:firstRow="0" w:lastRow="0" w:firstColumn="0" w:lastColumn="0" w:oddVBand="0" w:evenVBand="0" w:oddHBand="1" w:evenHBand="0" w:firstRowFirstColumn="0" w:firstRowLastColumn="0" w:lastRowFirstColumn="0" w:lastRowLastColumn="0"/>
+              <w:rPr>
+                <w:rFonts w:cs="B Nazanin" w:hint="cs"/>
+                <w:sz w:val="24"/>
+                <w:szCs w:val="24"/>
+                <w:rtl/>
+                <w:lang w:bidi="fa-IR"/>
+              </w:rPr>
+            </w:pPr>
+            <w:r>
+              <w:rPr>
+                <w:rFonts w:cs="B Nazanin" w:hint="cs"/>
+                <w:sz w:val="24"/>
+                <w:szCs w:val="24"/>
+                <w:rtl/>
+                <w:lang w:bidi="fa-IR"/>
+              </w:rPr>
+              <w:t>بار</w:t>
+            </w:r>
+          </w:p>
+        </w:tc>
+      </w:tr>
+      <w:tr>
+        <w:trPr>
+          <w:trHeight w:val="490"/>
+        </w:trPr>
+        <w:tc>
+          <w:tcPr>
+            <w:cnfStyle w:val="001000000000" w:firstRow="0" w:lastRow="0" w:firstColumn="1" w:lastColumn="0" w:oddVBand="0" w:evenVBand="0" w:oddHBand="0" w:evenHBand="0" w:firstRowFirstColumn="0" w:firstRowLastColumn="0" w:lastRowFirstColumn="0" w:lastRowLastColumn="0"/>
+            <w:tcW w:w="898" w:type="dxa"/>
+          </w:tcPr>
+          <w:p>
+            <w:pPr>
+              <w:bidi/>
+              <w:spacing w:after="0" w:line="240" w:lineRule="auto"/>
+              <w:jc w:val="center"/>
+              <w:rPr>
+                <w:rFonts w:cs="B Nazanin" w:hint="cs"/>
+                <w:sz w:val="24"/>
+                <w:szCs w:val="24"/>
+                <w:rtl/>
+                <w:lang w:bidi="fa-IR"/>
+              </w:rPr>
+            </w:pPr>
+            <w:r>
+              <w:rPr>
+                <w:rFonts w:cs="B Nazanin" w:hint="cs"/>
+                <w:sz w:val="24"/>
+                <w:szCs w:val="24"/>
+                <w:rtl/>
+                <w:lang w:bidi="fa-IR"/>
+              </w:rPr>
+              <w:t>18</w:t>
+            </w:r>
+          </w:p>
+        </w:tc>
+        <w:tc>
+          <w:tcPr>
+            <w:tcW w:w="5554" w:type="dxa"/>
+          </w:tcPr>
+          <w:p>
+            <w:pPr>
+              <w:bidi/>
+              <w:spacing w:after="0" w:line="240" w:lineRule="auto"/>
+              <w:jc w:val="center"/>
+              <w:cnfStyle w:val="000000000000" w:firstRow="0" w:lastRow="0" w:firstColumn="0" w:lastColumn="0" w:oddVBand="0" w:evenVBand="0" w:oddHBand="0" w:evenHBand="0" w:firstRowFirstColumn="0" w:firstRowLastColumn="0" w:lastRowFirstColumn="0" w:lastRowLastColumn="0"/>
+              <w:rPr>
+                <w:rFonts w:cs="B Nazanin" w:hint="cs"/>
+                <w:sz w:val="24"/>
+                <w:szCs w:val="24"/>
+                <w:rtl/>
+                <w:lang w:bidi="fa-IR"/>
+              </w:rPr>
+            </w:pPr>
+            <w:r>
+              <w:rPr>
+                <w:rFonts w:cs="B Nazanin" w:hint="cs"/>
+                <w:sz w:val="24"/>
+                <w:szCs w:val="24"/>
+                <w:rtl/>
+                <w:lang w:bidi="fa-IR"/>
+              </w:rPr>
+              <w:t xml:space="preserve">لیست نام های تمام مسافرین پرواز شماره </w:t>
+            </w:r>
+            <w:r>
+              <w:rPr>
+                <w:rFonts w:cs="B Nazanin"/>
+                <w:sz w:val="24"/>
+                <w:szCs w:val="24"/>
+                <w:lang w:bidi="fa-IR"/>
+              </w:rPr>
+              <w:t>n</w:t>
+            </w:r>
+            <w:r>
+              <w:rPr>
+                <w:rFonts w:cs="B Nazanin" w:hint="cs"/>
+                <w:sz w:val="24"/>
+                <w:szCs w:val="24"/>
+                <w:rtl/>
+                <w:lang w:bidi="fa-IR"/>
+              </w:rPr>
+              <w:t xml:space="preserve"> را بده.</w:t>
+            </w:r>
+          </w:p>
+        </w:tc>
+        <w:tc>
+          <w:tcPr>
+            <w:tcW w:w="2380" w:type="dxa"/>
+          </w:tcPr>
+          <w:p>
+            <w:pPr>
+              <w:bidi/>
+              <w:spacing w:after="0" w:line="240" w:lineRule="auto"/>
+              <w:jc w:val="center"/>
+              <w:cnfStyle w:val="000000000000" w:firstRow="0" w:lastRow="0" w:firstColumn="0" w:lastColumn="0" w:oddVBand="0" w:evenVBand="0" w:oddHBand="0" w:evenHBand="0" w:firstRowFirstColumn="0" w:firstRowLastColumn="0" w:lastRowFirstColumn="0" w:lastRowLastColumn="0"/>
+              <w:rPr>
+                <w:rFonts w:cs="B Nazanin" w:hint="cs"/>
+                <w:sz w:val="24"/>
+                <w:szCs w:val="24"/>
+                <w:rtl/>
+                <w:lang w:bidi="fa-IR"/>
+              </w:rPr>
+            </w:pPr>
+            <w:r>
+              <w:rPr>
+                <w:rFonts w:cs="B Nazanin" w:hint="cs"/>
+                <w:sz w:val="24"/>
+                <w:szCs w:val="24"/>
+                <w:rtl/>
+                <w:lang w:bidi="fa-IR"/>
+              </w:rPr>
+              <w:t>مسافر - پرواز</w:t>
+            </w:r>
+          </w:p>
+        </w:tc>
+      </w:tr>
+      <w:tr>
+        <w:trPr>
+          <w:cnfStyle w:val="000000100000" w:firstRow="0" w:lastRow="0" w:firstColumn="0" w:lastColumn="0" w:oddVBand="0" w:evenVBand="0" w:oddHBand="1" w:evenHBand="0" w:firstRowFirstColumn="0" w:firstRowLastColumn="0" w:lastRowFirstColumn="0" w:lastRowLastColumn="0"/>
+          <w:trHeight w:val="490"/>
+        </w:trPr>
+        <w:tc>
+          <w:tcPr>
+            <w:cnfStyle w:val="001000000000" w:firstRow="0" w:lastRow="0" w:firstColumn="1" w:lastColumn="0" w:oddVBand="0" w:evenVBand="0" w:oddHBand="0" w:evenHBand="0" w:firstRowFirstColumn="0" w:firstRowLastColumn="0" w:lastRowFirstColumn="0" w:lastRowLastColumn="0"/>
+            <w:tcW w:w="898" w:type="dxa"/>
+          </w:tcPr>
+          <w:p>
+            <w:pPr>
+              <w:bidi/>
+              <w:spacing w:after="0" w:line="240" w:lineRule="auto"/>
+              <w:jc w:val="center"/>
+              <w:rPr>
+                <w:rFonts w:cs="B Nazanin" w:hint="cs"/>
+                <w:sz w:val="24"/>
+                <w:szCs w:val="24"/>
+                <w:rtl/>
+                <w:lang w:bidi="fa-IR"/>
+              </w:rPr>
+            </w:pPr>
+            <w:r>
+              <w:rPr>
+                <w:rFonts w:cs="B Nazanin" w:hint="cs"/>
+                <w:sz w:val="24"/>
+                <w:szCs w:val="24"/>
+                <w:rtl/>
+                <w:lang w:bidi="fa-IR"/>
+              </w:rPr>
+              <w:t>19</w:t>
+            </w:r>
+          </w:p>
+        </w:tc>
+        <w:tc>
+          <w:tcPr>
+            <w:tcW w:w="5554" w:type="dxa"/>
+          </w:tcPr>
+          <w:p>
+            <w:pPr>
+              <w:bidi/>
+              <w:spacing w:after="0" w:line="240" w:lineRule="auto"/>
+              <w:jc w:val="center"/>
+              <w:cnfStyle w:val="000000100000" w:firstRow="0" w:lastRow="0" w:firstColumn="0" w:lastColumn="0" w:oddVBand="0" w:evenVBand="0" w:oddHBand="1" w:evenHBand="0" w:firstRowFirstColumn="0" w:firstRowLastColumn="0" w:lastRowFirstColumn="0" w:lastRowLastColumn="0"/>
+              <w:rPr>
+                <w:rFonts w:cs="B Nazanin" w:hint="cs"/>
+                <w:sz w:val="24"/>
+                <w:szCs w:val="24"/>
+                <w:rtl/>
+                <w:lang w:bidi="fa-IR"/>
+              </w:rPr>
+            </w:pPr>
+            <w:r>
+              <w:rPr>
+                <w:rFonts w:cs="B Nazanin" w:hint="cs"/>
+                <w:sz w:val="24"/>
+                <w:szCs w:val="24"/>
+                <w:rtl/>
+                <w:lang w:bidi="fa-IR"/>
+              </w:rPr>
+              <w:t xml:space="preserve">تعداد افراد آقا/خانم پرواز شماره </w:t>
+            </w:r>
+            <w:r>
+              <w:rPr>
+                <w:rFonts w:cs="B Nazanin"/>
+                <w:sz w:val="24"/>
+                <w:szCs w:val="24"/>
+                <w:lang w:bidi="fa-IR"/>
+              </w:rPr>
+              <w:t>n</w:t>
+            </w:r>
+            <w:r>
+              <w:rPr>
+                <w:rFonts w:cs="B Nazanin" w:hint="cs"/>
+                <w:sz w:val="24"/>
+                <w:szCs w:val="24"/>
+                <w:rtl/>
+                <w:lang w:bidi="fa-IR"/>
+              </w:rPr>
+              <w:t xml:space="preserve"> را نمایش بده.</w:t>
+            </w:r>
+          </w:p>
+        </w:tc>
+        <w:tc>
+          <w:tcPr>
+            <w:tcW w:w="2380" w:type="dxa"/>
+          </w:tcPr>
+          <w:p>
+            <w:pPr>
+              <w:bidi/>
+              <w:spacing w:after="0" w:line="240" w:lineRule="auto"/>
+              <w:jc w:val="center"/>
+              <w:cnfStyle w:val="000000100000" w:firstRow="0" w:lastRow="0" w:firstColumn="0" w:lastColumn="0" w:oddVBand="0" w:evenVBand="0" w:oddHBand="1" w:evenHBand="0" w:firstRowFirstColumn="0" w:firstRowLastColumn="0" w:lastRowFirstColumn="0" w:lastRowLastColumn="0"/>
+              <w:rPr>
+                <w:rFonts w:cs="B Nazanin" w:hint="cs"/>
+                <w:sz w:val="24"/>
+                <w:szCs w:val="24"/>
+                <w:rtl/>
+                <w:lang w:bidi="fa-IR"/>
+              </w:rPr>
+            </w:pPr>
+            <w:r>
+              <w:rPr>
+                <w:rFonts w:cs="B Nazanin" w:hint="cs"/>
+                <w:sz w:val="24"/>
+                <w:szCs w:val="24"/>
+                <w:rtl/>
+                <w:lang w:bidi="fa-IR"/>
+              </w:rPr>
+              <w:t>مسافر - پرواز</w:t>
+            </w:r>
+          </w:p>
+        </w:tc>
+      </w:tr>
+      <w:tr>
+        <w:trPr>
+          <w:trHeight w:val="490"/>
+        </w:trPr>
+        <w:tc>
+          <w:tcPr>
+            <w:cnfStyle w:val="001000000000" w:firstRow="0" w:lastRow="0" w:firstColumn="1" w:lastColumn="0" w:oddVBand="0" w:evenVBand="0" w:oddHBand="0" w:evenHBand="0" w:firstRowFirstColumn="0" w:firstRowLastColumn="0" w:lastRowFirstColumn="0" w:lastRowLastColumn="0"/>
+            <w:tcW w:w="898" w:type="dxa"/>
+          </w:tcPr>
+          <w:p>
+            <w:pPr>
+              <w:bidi/>
+              <w:spacing w:after="0" w:line="240" w:lineRule="auto"/>
+              <w:jc w:val="center"/>
+              <w:rPr>
+                <w:rFonts w:cs="B Nazanin" w:hint="cs"/>
+                <w:sz w:val="24"/>
+                <w:szCs w:val="24"/>
+                <w:rtl/>
+                <w:lang w:bidi="fa-IR"/>
+              </w:rPr>
+            </w:pPr>
+            <w:r>
+              <w:rPr>
+                <w:rFonts w:cs="B Nazanin" w:hint="cs"/>
+                <w:sz w:val="24"/>
+                <w:szCs w:val="24"/>
+                <w:rtl/>
+                <w:lang w:bidi="fa-IR"/>
+              </w:rPr>
+              <w:t>20</w:t>
+            </w:r>
+          </w:p>
+        </w:tc>
+        <w:tc>
+          <w:tcPr>
+            <w:tcW w:w="5554" w:type="dxa"/>
+          </w:tcPr>
+          <w:p>
+            <w:pPr>
+              <w:bidi/>
+              <w:spacing w:after="0" w:line="240" w:lineRule="auto"/>
+              <w:jc w:val="center"/>
+              <w:cnfStyle w:val="000000000000" w:firstRow="0" w:lastRow="0" w:firstColumn="0" w:lastColumn="0" w:oddVBand="0" w:evenVBand="0" w:oddHBand="0" w:evenHBand="0" w:firstRowFirstColumn="0" w:firstRowLastColumn="0" w:lastRowFirstColumn="0" w:lastRowLastColumn="0"/>
+              <w:rPr>
+                <w:rFonts w:cs="B Nazanin" w:hint="cs"/>
+                <w:sz w:val="24"/>
+                <w:szCs w:val="24"/>
+                <w:rtl/>
+                <w:lang w:bidi="fa-IR"/>
+              </w:rPr>
+            </w:pPr>
+            <w:r>
+              <w:rPr>
+                <w:rFonts w:cs="B Nazanin" w:hint="cs"/>
+                <w:sz w:val="24"/>
+                <w:szCs w:val="24"/>
+                <w:rtl/>
+                <w:lang w:bidi="fa-IR"/>
+              </w:rPr>
+              <w:t xml:space="preserve">شماره بلیت، شماره صندلی، قیمت نهایی خرید مسافر </w:t>
+            </w:r>
+            <w:r>
+              <w:rPr>
+                <w:rFonts w:cs="B Nazanin"/>
+                <w:sz w:val="24"/>
+                <w:szCs w:val="24"/>
+                <w:lang w:bidi="fa-IR"/>
+              </w:rPr>
+              <w:t>x</w:t>
+            </w:r>
+            <w:r>
+              <w:rPr>
+                <w:rFonts w:cs="B Nazanin" w:hint="cs"/>
+                <w:sz w:val="24"/>
+                <w:szCs w:val="24"/>
+                <w:rtl/>
+                <w:lang w:bidi="fa-IR"/>
+              </w:rPr>
+              <w:t xml:space="preserve"> در پرواز </w:t>
+            </w:r>
+            <w:r>
+              <w:rPr>
+                <w:rFonts w:cs="B Nazanin"/>
+                <w:sz w:val="24"/>
+                <w:szCs w:val="24"/>
+                <w:lang w:bidi="fa-IR"/>
+              </w:rPr>
+              <w:t>y</w:t>
+            </w:r>
+            <w:r>
+              <w:rPr>
+                <w:rFonts w:cs="B Nazanin" w:hint="cs"/>
+                <w:sz w:val="24"/>
+                <w:szCs w:val="24"/>
+                <w:rtl/>
+                <w:lang w:bidi="fa-IR"/>
+              </w:rPr>
+              <w:t xml:space="preserve"> را نمایش بده.</w:t>
+            </w:r>
+          </w:p>
+        </w:tc>
+        <w:tc>
+          <w:tcPr>
+            <w:tcW w:w="2380" w:type="dxa"/>
+          </w:tcPr>
+          <w:p>
+            <w:pPr>
+              <w:bidi/>
+              <w:spacing w:after="0" w:line="240" w:lineRule="auto"/>
+              <w:jc w:val="center"/>
+              <w:cnfStyle w:val="000000000000" w:firstRow="0" w:lastRow="0" w:firstColumn="0" w:lastColumn="0" w:oddVBand="0" w:evenVBand="0" w:oddHBand="0" w:evenHBand="0" w:firstRowFirstColumn="0" w:firstRowLastColumn="0" w:lastRowFirstColumn="0" w:lastRowLastColumn="0"/>
+              <w:rPr>
+                <w:rFonts w:cs="B Nazanin" w:hint="cs"/>
+                <w:sz w:val="24"/>
+                <w:szCs w:val="24"/>
+                <w:rtl/>
+                <w:lang w:bidi="fa-IR"/>
+              </w:rPr>
+            </w:pPr>
+            <w:r>
+              <w:rPr>
+                <w:rFonts w:cs="B Nazanin" w:hint="cs"/>
+                <w:sz w:val="24"/>
+                <w:szCs w:val="24"/>
+                <w:rtl/>
+                <w:lang w:bidi="fa-IR"/>
+              </w:rPr>
+              <w:t>مسافر - پرواز</w:t>
+            </w:r>
+          </w:p>
+        </w:tc>
+      </w:tr>
+      <w:tr>
+        <w:trPr>
+          <w:cnfStyle w:val="000000100000" w:firstRow="0" w:lastRow="0" w:firstColumn="0" w:lastColumn="0" w:oddVBand="0" w:evenVBand="0" w:oddHBand="1" w:evenHBand="0" w:firstRowFirstColumn="0" w:firstRowLastColumn="0" w:lastRowFirstColumn="0" w:lastRowLastColumn="0"/>
+          <w:trHeight w:val="490"/>
+        </w:trPr>
+        <w:tc>
+          <w:tcPr>
+            <w:cnfStyle w:val="001000000000" w:firstRow="0" w:lastRow="0" w:firstColumn="1" w:lastColumn="0" w:oddVBand="0" w:evenVBand="0" w:oddHBand="0" w:evenHBand="0" w:firstRowFirstColumn="0" w:firstRowLastColumn="0" w:lastRowFirstColumn="0" w:lastRowLastColumn="0"/>
+            <w:tcW w:w="898" w:type="dxa"/>
+          </w:tcPr>
+          <w:p>
+            <w:pPr>
+              <w:bidi/>
+              <w:spacing w:after="0" w:line="240" w:lineRule="auto"/>
+              <w:jc w:val="center"/>
+              <w:rPr>
+                <w:rFonts w:cs="B Nazanin" w:hint="cs"/>
+                <w:sz w:val="24"/>
+                <w:szCs w:val="24"/>
+                <w:rtl/>
+                <w:lang w:bidi="fa-IR"/>
+              </w:rPr>
+            </w:pPr>
+            <w:r>
+              <w:rPr>
+                <w:rFonts w:cs="B Nazanin" w:hint="cs"/>
+                <w:sz w:val="24"/>
+                <w:szCs w:val="24"/>
+                <w:rtl/>
+                <w:lang w:bidi="fa-IR"/>
+              </w:rPr>
+              <w:t>21</w:t>
+            </w:r>
+          </w:p>
+        </w:tc>
+        <w:tc>
+          <w:tcPr>
+            <w:tcW w:w="5554" w:type="dxa"/>
+          </w:tcPr>
+          <w:p>
+            <w:pPr>
+              <w:bidi/>
+              <w:spacing w:after="0" w:line="240" w:lineRule="auto"/>
+              <w:jc w:val="center"/>
+              <w:cnfStyle w:val="000000100000" w:firstRow="0" w:lastRow="0" w:firstColumn="0" w:lastColumn="0" w:oddVBand="0" w:evenVBand="0" w:oddHBand="1" w:evenHBand="0" w:firstRowFirstColumn="0" w:firstRowLastColumn="0" w:lastRowFirstColumn="0" w:lastRowLastColumn="0"/>
+              <w:rPr>
+                <w:rFonts w:cs="B Nazanin" w:hint="cs"/>
+                <w:sz w:val="24"/>
+                <w:szCs w:val="24"/>
+                <w:rtl/>
+                <w:lang w:bidi="fa-IR"/>
+              </w:rPr>
+            </w:pPr>
+            <w:r>
+              <w:rPr>
+                <w:rFonts w:cs="B Nazanin" w:hint="cs"/>
+                <w:sz w:val="24"/>
+                <w:szCs w:val="24"/>
+                <w:rtl/>
+                <w:lang w:bidi="fa-IR"/>
+              </w:rPr>
+              <w:t>تاریخ خرید و کد رهگیری(</w:t>
+            </w:r>
+            <w:r>
+              <w:rPr>
+                <w:rFonts w:cs="B Nazanin"/>
+                <w:sz w:val="24"/>
+                <w:szCs w:val="24"/>
+                <w:lang w:bidi="fa-IR"/>
+              </w:rPr>
+              <w:t>PNR</w:t>
+            </w:r>
+            <w:r>
+              <w:rPr>
+                <w:rFonts w:cs="B Nazanin" w:hint="cs"/>
+                <w:sz w:val="24"/>
+                <w:szCs w:val="24"/>
+                <w:rtl/>
+                <w:lang w:bidi="fa-IR"/>
+              </w:rPr>
+              <w:t>) خرید مسافر چیست؟</w:t>
+            </w:r>
+          </w:p>
+        </w:tc>
+        <w:tc>
+          <w:tcPr>
+            <w:tcW w:w="2380" w:type="dxa"/>
+          </w:tcPr>
+          <w:p>
+            <w:pPr>
+              <w:bidi/>
+              <w:spacing w:after="0" w:line="240" w:lineRule="auto"/>
+              <w:jc w:val="center"/>
+              <w:cnfStyle w:val="000000100000" w:firstRow="0" w:lastRow="0" w:firstColumn="0" w:lastColumn="0" w:oddVBand="0" w:evenVBand="0" w:oddHBand="1" w:evenHBand="0" w:firstRowFirstColumn="0" w:firstRowLastColumn="0" w:lastRowFirstColumn="0" w:lastRowLastColumn="0"/>
+              <w:rPr>
+                <w:rFonts w:cs="B Nazanin" w:hint="cs"/>
+                <w:sz w:val="24"/>
+                <w:szCs w:val="24"/>
+                <w:rtl/>
+                <w:lang w:bidi="fa-IR"/>
+              </w:rPr>
+            </w:pPr>
+            <w:r>
+              <w:rPr>
+                <w:rFonts w:cs="B Nazanin" w:hint="cs"/>
+                <w:sz w:val="24"/>
+                <w:szCs w:val="24"/>
+                <w:rtl/>
+                <w:lang w:bidi="fa-IR"/>
+              </w:rPr>
+              <w:t>مسافر - پرواز</w:t>
+            </w:r>
+          </w:p>
+        </w:tc>
+      </w:tr>
+      <w:tr>
+        <w:trPr>
+          <w:trHeight w:val="490"/>
+        </w:trPr>
+        <w:tc>
+          <w:tcPr>
+            <w:cnfStyle w:val="001000000000" w:firstRow="0" w:lastRow="0" w:firstColumn="1" w:lastColumn="0" w:oddVBand="0" w:evenVBand="0" w:oddHBand="0" w:evenHBand="0" w:firstRowFirstColumn="0" w:firstRowLastColumn="0" w:lastRowFirstColumn="0" w:lastRowLastColumn="0"/>
+            <w:tcW w:w="898" w:type="dxa"/>
+          </w:tcPr>
+          <w:p>
+            <w:pPr>
+              <w:bidi/>
+              <w:spacing w:after="0" w:line="240" w:lineRule="auto"/>
+              <w:jc w:val="center"/>
+              <w:rPr>
+                <w:rFonts w:cs="B Nazanin" w:hint="cs"/>
+                <w:sz w:val="24"/>
+                <w:szCs w:val="24"/>
+                <w:rtl/>
+                <w:lang w:bidi="fa-IR"/>
+              </w:rPr>
+            </w:pPr>
+            <w:r>
+              <w:rPr>
+                <w:rFonts w:cs="B Nazanin" w:hint="cs"/>
+                <w:sz w:val="24"/>
+                <w:szCs w:val="24"/>
+                <w:rtl/>
+                <w:lang w:bidi="fa-IR"/>
+              </w:rPr>
+              <w:t>22</w:t>
+            </w:r>
+          </w:p>
+        </w:tc>
+        <w:tc>
+          <w:tcPr>
+            <w:tcW w:w="5554" w:type="dxa"/>
+          </w:tcPr>
+          <w:p>
+            <w:pPr>
+              <w:bidi/>
+              <w:spacing w:after="0" w:line="240" w:lineRule="auto"/>
+              <w:jc w:val="center"/>
+              <w:cnfStyle w:val="000000000000" w:firstRow="0" w:lastRow="0" w:firstColumn="0" w:lastColumn="0" w:oddVBand="0" w:evenVBand="0" w:oddHBand="0" w:evenHBand="0" w:firstRowFirstColumn="0" w:firstRowLastColumn="0" w:lastRowFirstColumn="0" w:lastRowLastColumn="0"/>
+              <w:rPr>
+                <w:rFonts w:cs="B Nazanin" w:hint="cs"/>
+                <w:sz w:val="24"/>
+                <w:szCs w:val="24"/>
+                <w:rtl/>
+                <w:lang w:bidi="fa-IR"/>
+              </w:rPr>
+            </w:pPr>
+            <w:r>
+              <w:rPr>
+                <w:rFonts w:cs="B Nazanin" w:hint="cs"/>
+                <w:sz w:val="24"/>
+                <w:szCs w:val="24"/>
+                <w:rtl/>
+                <w:lang w:bidi="fa-IR"/>
+              </w:rPr>
+              <w:t xml:space="preserve">وضعیت پرواز شماره </w:t>
+            </w:r>
+            <w:r>
+              <w:rPr>
+                <w:rFonts w:cs="B Nazanin"/>
+                <w:sz w:val="24"/>
+                <w:szCs w:val="24"/>
+                <w:lang w:bidi="fa-IR"/>
+              </w:rPr>
+              <w:t>n</w:t>
+            </w:r>
+            <w:r>
+              <w:rPr>
+                <w:rFonts w:cs="B Nazanin" w:hint="cs"/>
+                <w:sz w:val="24"/>
+                <w:szCs w:val="24"/>
+                <w:rtl/>
+                <w:lang w:bidi="fa-IR"/>
+              </w:rPr>
+              <w:t xml:space="preserve"> را نمایش بده.</w:t>
+            </w:r>
+          </w:p>
+        </w:tc>
+        <w:tc>
+          <w:tcPr>
+            <w:tcW w:w="2380" w:type="dxa"/>
+          </w:tcPr>
+          <w:p>
+            <w:pPr>
+              <w:bidi/>
+              <w:spacing w:after="0" w:line="240" w:lineRule="auto"/>
+              <w:jc w:val="center"/>
+              <w:cnfStyle w:val="000000000000" w:firstRow="0" w:lastRow="0" w:firstColumn="0" w:lastColumn="0" w:oddVBand="0" w:evenVBand="0" w:oddHBand="0" w:evenHBand="0" w:firstRowFirstColumn="0" w:firstRowLastColumn="0" w:lastRowFirstColumn="0" w:lastRowLastColumn="0"/>
+              <w:rPr>
+                <w:rFonts w:cs="B Nazanin" w:hint="cs"/>
+                <w:sz w:val="24"/>
+                <w:szCs w:val="24"/>
+                <w:rtl/>
+                <w:lang w:bidi="fa-IR"/>
+              </w:rPr>
+            </w:pPr>
+            <w:r>
+              <w:rPr>
+                <w:rFonts w:cs="B Nazanin" w:hint="cs"/>
+                <w:sz w:val="24"/>
+                <w:szCs w:val="24"/>
+                <w:rtl/>
+                <w:lang w:bidi="fa-IR"/>
+              </w:rPr>
+              <w:t>پرواز</w:t>
+            </w:r>
+          </w:p>
+        </w:tc>
+      </w:tr>
+      <w:tr>
+        <w:trPr>
+          <w:cnfStyle w:val="000000100000" w:firstRow="0" w:lastRow="0" w:firstColumn="0" w:lastColumn="0" w:oddVBand="0" w:evenVBand="0" w:oddHBand="1" w:evenHBand="0" w:firstRowFirstColumn="0" w:firstRowLastColumn="0" w:lastRowFirstColumn="0" w:lastRowLastColumn="0"/>
+          <w:trHeight w:val="490"/>
+        </w:trPr>
+        <w:tc>
+          <w:tcPr>
+            <w:cnfStyle w:val="001000000000" w:firstRow="0" w:lastRow="0" w:firstColumn="1" w:lastColumn="0" w:oddVBand="0" w:evenVBand="0" w:oddHBand="0" w:evenHBand="0" w:firstRowFirstColumn="0" w:firstRowLastColumn="0" w:lastRowFirstColumn="0" w:lastRowLastColumn="0"/>
+            <w:tcW w:w="898" w:type="dxa"/>
+          </w:tcPr>
+          <w:p>
+            <w:pPr>
+              <w:bidi/>
+              <w:spacing w:after="0" w:line="240" w:lineRule="auto"/>
+              <w:jc w:val="center"/>
+              <w:rPr>
+                <w:rFonts w:cs="B Nazanin" w:hint="cs"/>
+                <w:sz w:val="24"/>
+                <w:szCs w:val="24"/>
+                <w:rtl/>
+                <w:lang w:bidi="fa-IR"/>
+              </w:rPr>
+            </w:pPr>
+            <w:r>
+              <w:rPr>
+                <w:rFonts w:cs="B Nazanin" w:hint="cs"/>
+                <w:sz w:val="24"/>
+                <w:szCs w:val="24"/>
+                <w:rtl/>
+                <w:lang w:bidi="fa-IR"/>
+              </w:rPr>
+              <w:lastRenderedPageBreak/>
+              <w:t>23</w:t>
+            </w:r>
+          </w:p>
+        </w:tc>
+        <w:tc>
+          <w:tcPr>
+            <w:tcW w:w="5554" w:type="dxa"/>
+          </w:tcPr>
+          <w:p>
+            <w:pPr>
+              <w:bidi/>
+              <w:spacing w:after="0" w:line="240" w:lineRule="auto"/>
+              <w:jc w:val="center"/>
+              <w:cnfStyle w:val="000000100000" w:firstRow="0" w:lastRow="0" w:firstColumn="0" w:lastColumn="0" w:oddVBand="0" w:evenVBand="0" w:oddHBand="1" w:evenHBand="0" w:firstRowFirstColumn="0" w:firstRowLastColumn="0" w:lastRowFirstColumn="0" w:lastRowLastColumn="0"/>
+              <w:rPr>
+                <w:rFonts w:cs="B Nazanin" w:hint="cs"/>
+                <w:sz w:val="24"/>
+                <w:szCs w:val="24"/>
+                <w:rtl/>
+                <w:lang w:bidi="fa-IR"/>
+              </w:rPr>
+            </w:pPr>
+            <w:r>
+              <w:rPr>
+                <w:rFonts w:cs="B Nazanin" w:hint="cs"/>
+                <w:sz w:val="24"/>
+                <w:szCs w:val="24"/>
+                <w:rtl/>
+                <w:lang w:bidi="fa-IR"/>
+              </w:rPr>
+              <w:t xml:space="preserve">مبدا و مقصد پرواز مسافر </w:t>
+            </w:r>
+            <w:r>
+              <w:rPr>
+                <w:rFonts w:cs="B Nazanin"/>
+                <w:sz w:val="24"/>
+                <w:szCs w:val="24"/>
+                <w:lang w:bidi="fa-IR"/>
+              </w:rPr>
+              <w:t>x</w:t>
+            </w:r>
+            <w:r>
+              <w:rPr>
+                <w:rFonts w:cs="B Nazanin" w:hint="cs"/>
+                <w:sz w:val="24"/>
+                <w:szCs w:val="24"/>
+                <w:rtl/>
+                <w:lang w:bidi="fa-IR"/>
+              </w:rPr>
+              <w:t xml:space="preserve"> را نمایش بده.</w:t>
+            </w:r>
+          </w:p>
+        </w:tc>
+        <w:tc>
+          <w:tcPr>
+            <w:tcW w:w="2380" w:type="dxa"/>
+          </w:tcPr>
+          <w:p>
+            <w:pPr>
+              <w:bidi/>
+              <w:spacing w:after="0" w:line="240" w:lineRule="auto"/>
+              <w:jc w:val="center"/>
+              <w:cnfStyle w:val="000000100000" w:firstRow="0" w:lastRow="0" w:firstColumn="0" w:lastColumn="0" w:oddVBand="0" w:evenVBand="0" w:oddHBand="1" w:evenHBand="0" w:firstRowFirstColumn="0" w:firstRowLastColumn="0" w:lastRowFirstColumn="0" w:lastRowLastColumn="0"/>
+              <w:rPr>
+                <w:rFonts w:cs="B Nazanin" w:hint="cs"/>
+                <w:sz w:val="24"/>
+                <w:szCs w:val="24"/>
+                <w:rtl/>
+                <w:lang w:bidi="fa-IR"/>
+              </w:rPr>
+            </w:pPr>
+            <w:r>
+              <w:rPr>
+                <w:rFonts w:cs="B Nazanin" w:hint="cs"/>
+                <w:sz w:val="24"/>
+                <w:szCs w:val="24"/>
+                <w:rtl/>
+                <w:lang w:bidi="fa-IR"/>
+              </w:rPr>
+              <w:t>مسافر - پرواز</w:t>
+            </w:r>
+          </w:p>
+        </w:tc>
+      </w:tr>
+      <w:tr>
+        <w:trPr>
+          <w:trHeight w:val="490"/>
+        </w:trPr>
+        <w:tc>
+          <w:tcPr>
+            <w:cnfStyle w:val="001000000000" w:firstRow="0" w:lastRow="0" w:firstColumn="1" w:lastColumn="0" w:oddVBand="0" w:evenVBand="0" w:oddHBand="0" w:evenHBand="0" w:firstRowFirstColumn="0" w:firstRowLastColumn="0" w:lastRowFirstColumn="0" w:lastRowLastColumn="0"/>
+            <w:tcW w:w="898" w:type="dxa"/>
+          </w:tcPr>
+          <w:p>
+            <w:pPr>
+              <w:bidi/>
+              <w:spacing w:after="0" w:line="240" w:lineRule="auto"/>
+              <w:jc w:val="center"/>
+              <w:rPr>
+                <w:rFonts w:cs="B Nazanin" w:hint="cs"/>
+                <w:sz w:val="24"/>
+                <w:szCs w:val="24"/>
+                <w:rtl/>
+                <w:lang w:bidi="fa-IR"/>
+              </w:rPr>
+            </w:pPr>
+            <w:r>
+              <w:rPr>
+                <w:rFonts w:cs="B Nazanin" w:hint="cs"/>
+                <w:sz w:val="24"/>
+                <w:szCs w:val="24"/>
+                <w:rtl/>
+                <w:lang w:bidi="fa-IR"/>
+              </w:rPr>
+              <w:t>24</w:t>
+            </w:r>
+          </w:p>
+        </w:tc>
+        <w:tc>
+          <w:tcPr>
+            <w:tcW w:w="5554" w:type="dxa"/>
+          </w:tcPr>
+          <w:p>
+            <w:pPr>
+              <w:bidi/>
+              <w:spacing w:after="0" w:line="240" w:lineRule="auto"/>
+              <w:jc w:val="center"/>
+              <w:cnfStyle w:val="000000000000" w:firstRow="0" w:lastRow="0" w:firstColumn="0" w:lastColumn="0" w:oddVBand="0" w:evenVBand="0" w:oddHBand="0" w:evenHBand="0" w:firstRowFirstColumn="0" w:firstRowLastColumn="0" w:lastRowFirstColumn="0" w:lastRowLastColumn="0"/>
+              <w:rPr>
+                <w:rFonts w:cs="B Nazanin" w:hint="cs"/>
+                <w:sz w:val="24"/>
+                <w:szCs w:val="24"/>
+                <w:rtl/>
+                <w:lang w:bidi="fa-IR"/>
+              </w:rPr>
+            </w:pPr>
+            <w:r>
+              <w:rPr>
+                <w:rFonts w:cs="B Nazanin" w:hint="cs"/>
+                <w:sz w:val="24"/>
+                <w:szCs w:val="24"/>
+                <w:rtl/>
+                <w:lang w:bidi="fa-IR"/>
+              </w:rPr>
+              <w:t xml:space="preserve">کلاس پرواز مسافر </w:t>
+            </w:r>
+            <w:r>
+              <w:rPr>
+                <w:rFonts w:cs="B Nazanin"/>
+                <w:sz w:val="24"/>
+                <w:szCs w:val="24"/>
+                <w:lang w:bidi="fa-IR"/>
+              </w:rPr>
+              <w:t>x</w:t>
+            </w:r>
+            <w:r>
+              <w:rPr>
+                <w:rFonts w:cs="B Nazanin" w:hint="cs"/>
+                <w:sz w:val="24"/>
+                <w:szCs w:val="24"/>
+                <w:rtl/>
+                <w:lang w:bidi="fa-IR"/>
+              </w:rPr>
+              <w:t xml:space="preserve"> را نمایش بده.</w:t>
+            </w:r>
+          </w:p>
+        </w:tc>
+        <w:tc>
+          <w:tcPr>
+            <w:tcW w:w="2380" w:type="dxa"/>
+          </w:tcPr>
+          <w:p>
+            <w:pPr>
+              <w:bidi/>
+              <w:spacing w:after="0" w:line="240" w:lineRule="auto"/>
+              <w:jc w:val="center"/>
+              <w:cnfStyle w:val="000000000000" w:firstRow="0" w:lastRow="0" w:firstColumn="0" w:lastColumn="0" w:oddVBand="0" w:evenVBand="0" w:oddHBand="0" w:evenHBand="0" w:firstRowFirstColumn="0" w:firstRowLastColumn="0" w:lastRowFirstColumn="0" w:lastRowLastColumn="0"/>
+              <w:rPr>
+                <w:rFonts w:cs="B Nazanin" w:hint="cs"/>
+                <w:sz w:val="24"/>
+                <w:szCs w:val="24"/>
+                <w:rtl/>
+                <w:lang w:bidi="fa-IR"/>
+              </w:rPr>
+            </w:pPr>
+            <w:r>
+              <w:rPr>
+                <w:rFonts w:cs="B Nazanin" w:hint="cs"/>
+                <w:sz w:val="24"/>
+                <w:szCs w:val="24"/>
+                <w:rtl/>
+                <w:lang w:bidi="fa-IR"/>
+              </w:rPr>
+              <w:t xml:space="preserve">مسافر </w:t>
+            </w:r>
+            <w:r>
+              <w:rPr>
+                <w:rFonts w:ascii="Sakkal Majalla" w:hAnsi="Sakkal Majalla" w:cs="Sakkal Majalla" w:hint="cs"/>
+                <w:sz w:val="24"/>
+                <w:szCs w:val="24"/>
+                <w:rtl/>
+                <w:lang w:bidi="fa-IR"/>
+              </w:rPr>
+              <w:t>–</w:t>
+            </w:r>
+            <w:r>
+              <w:rPr>
+                <w:rFonts w:cs="B Nazanin" w:hint="cs"/>
+                <w:sz w:val="24"/>
+                <w:szCs w:val="24"/>
+                <w:rtl/>
+                <w:lang w:bidi="fa-IR"/>
+              </w:rPr>
+              <w:t xml:space="preserve"> پرواز </w:t>
+            </w:r>
+            <w:r>
+              <w:rPr>
+                <w:rFonts w:ascii="Sakkal Majalla" w:hAnsi="Sakkal Majalla" w:cs="Sakkal Majalla" w:hint="cs"/>
+                <w:sz w:val="24"/>
+                <w:szCs w:val="24"/>
+                <w:rtl/>
+                <w:lang w:bidi="fa-IR"/>
+              </w:rPr>
+              <w:t>–</w:t>
+            </w:r>
+            <w:r>
+              <w:rPr>
+                <w:rFonts w:cs="B Nazanin" w:hint="cs"/>
+                <w:sz w:val="24"/>
+                <w:szCs w:val="24"/>
+                <w:rtl/>
+                <w:lang w:bidi="fa-IR"/>
+              </w:rPr>
+              <w:t xml:space="preserve"> کلاس پرواز</w:t>
+            </w:r>
+          </w:p>
+        </w:tc>
+      </w:tr>
+      <w:tr>
+        <w:trPr>
+          <w:cnfStyle w:val="000000100000" w:firstRow="0" w:lastRow="0" w:firstColumn="0" w:lastColumn="0" w:oddVBand="0" w:evenVBand="0" w:oddHBand="1" w:evenHBand="0" w:firstRowFirstColumn="0" w:firstRowLastColumn="0" w:lastRowFirstColumn="0" w:lastRowLastColumn="0"/>
+          <w:trHeight w:val="490"/>
+        </w:trPr>
+        <w:tc>
+          <w:tcPr>
+            <w:cnfStyle w:val="001000000000" w:firstRow="0" w:lastRow="0" w:firstColumn="1" w:lastColumn="0" w:oddVBand="0" w:evenVBand="0" w:oddHBand="0" w:evenHBand="0" w:firstRowFirstColumn="0" w:firstRowLastColumn="0" w:lastRowFirstColumn="0" w:lastRowLastColumn="0"/>
+            <w:tcW w:w="898" w:type="dxa"/>
+          </w:tcPr>
+          <w:p>
+            <w:pPr>
+              <w:bidi/>
+              <w:spacing w:after="0" w:line="240" w:lineRule="auto"/>
+              <w:jc w:val="center"/>
+              <w:rPr>
+                <w:rFonts w:cs="B Nazanin" w:hint="cs"/>
+                <w:sz w:val="24"/>
+                <w:szCs w:val="24"/>
+                <w:rtl/>
+                <w:lang w:bidi="fa-IR"/>
+              </w:rPr>
+            </w:pPr>
+            <w:r>
+              <w:rPr>
+                <w:rFonts w:cs="B Nazanin" w:hint="cs"/>
+                <w:sz w:val="24"/>
+                <w:szCs w:val="24"/>
+                <w:rtl/>
+                <w:lang w:bidi="fa-IR"/>
+              </w:rPr>
+              <w:t>25</w:t>
+            </w:r>
+          </w:p>
+        </w:tc>
+        <w:tc>
+          <w:tcPr>
+            <w:tcW w:w="5554" w:type="dxa"/>
+          </w:tcPr>
+          <w:p>
+            <w:pPr>
+              <w:bidi/>
+              <w:spacing w:after="0" w:line="240" w:lineRule="auto"/>
+              <w:jc w:val="center"/>
+              <w:cnfStyle w:val="000000100000" w:firstRow="0" w:lastRow="0" w:firstColumn="0" w:lastColumn="0" w:oddVBand="0" w:evenVBand="0" w:oddHBand="1" w:evenHBand="0" w:firstRowFirstColumn="0" w:firstRowLastColumn="0" w:lastRowFirstColumn="0" w:lastRowLastColumn="0"/>
+              <w:rPr>
+                <w:rFonts w:cs="B Nazanin" w:hint="cs"/>
+                <w:sz w:val="24"/>
+                <w:szCs w:val="24"/>
+                <w:rtl/>
+                <w:lang w:bidi="fa-IR"/>
+              </w:rPr>
+            </w:pPr>
+            <w:r>
+              <w:rPr>
+                <w:rFonts w:cs="B Nazanin" w:hint="cs"/>
+                <w:sz w:val="24"/>
+                <w:szCs w:val="24"/>
+                <w:rtl/>
+                <w:lang w:bidi="fa-IR"/>
+              </w:rPr>
+              <w:t xml:space="preserve">پرواز </w:t>
+            </w:r>
+            <w:r>
+              <w:rPr>
+                <w:rFonts w:cs="B Nazanin"/>
+                <w:sz w:val="24"/>
+                <w:szCs w:val="24"/>
+                <w:lang w:bidi="fa-IR"/>
+              </w:rPr>
+              <w:t>x</w:t>
+            </w:r>
+            <w:r>
+              <w:rPr>
+                <w:rFonts w:cs="B Nazanin" w:hint="cs"/>
+                <w:sz w:val="24"/>
+                <w:szCs w:val="24"/>
+                <w:rtl/>
+                <w:lang w:bidi="fa-IR"/>
+              </w:rPr>
+              <w:t xml:space="preserve"> را کدام شرکت هواپیمایی ارائه داده است؟</w:t>
+            </w:r>
+          </w:p>
+        </w:tc>
+        <w:tc>
+          <w:tcPr>
+            <w:tcW w:w="2380" w:type="dxa"/>
+          </w:tcPr>
+          <w:p>
+            <w:pPr>
+              <w:bidi/>
+              <w:spacing w:after="0" w:line="240" w:lineRule="auto"/>
+              <w:jc w:val="center"/>
+              <w:cnfStyle w:val="000000100000" w:firstRow="0" w:lastRow="0" w:firstColumn="0" w:lastColumn="0" w:oddVBand="0" w:evenVBand="0" w:oddHBand="1" w:evenHBand="0" w:firstRowFirstColumn="0" w:firstRowLastColumn="0" w:lastRowFirstColumn="0" w:lastRowLastColumn="0"/>
+              <w:rPr>
+                <w:rFonts w:cs="B Nazanin" w:hint="cs"/>
+                <w:sz w:val="24"/>
+                <w:szCs w:val="24"/>
+                <w:rtl/>
+                <w:lang w:bidi="fa-IR"/>
+              </w:rPr>
+            </w:pPr>
+            <w:r>
+              <w:rPr>
+                <w:rFonts w:cs="B Nazanin" w:hint="cs"/>
+                <w:sz w:val="24"/>
+                <w:szCs w:val="24"/>
+                <w:rtl/>
+                <w:lang w:bidi="fa-IR"/>
+              </w:rPr>
+              <w:t xml:space="preserve">پرواز </w:t>
+            </w:r>
+            <w:r>
+              <w:rPr>
+                <w:rFonts w:ascii="Sakkal Majalla" w:hAnsi="Sakkal Majalla" w:cs="Sakkal Majalla" w:hint="cs"/>
+                <w:sz w:val="24"/>
+                <w:szCs w:val="24"/>
+                <w:rtl/>
+                <w:lang w:bidi="fa-IR"/>
+              </w:rPr>
+              <w:t>–</w:t>
+            </w:r>
+            <w:r>
+              <w:rPr>
+                <w:rFonts w:cs="B Nazanin" w:hint="cs"/>
+                <w:sz w:val="24"/>
+                <w:szCs w:val="24"/>
+                <w:rtl/>
+                <w:lang w:bidi="fa-IR"/>
+              </w:rPr>
+              <w:t xml:space="preserve"> شرکت هواپیمایی</w:t>
+            </w:r>
+          </w:p>
+        </w:tc>
+      </w:tr>
+      <w:tr>
+        <w:trPr>
+          <w:trHeight w:val="490"/>
+        </w:trPr>
+        <w:tc>
+          <w:tcPr>
+            <w:cnfStyle w:val="001000000000" w:firstRow="0" w:lastRow="0" w:firstColumn="1" w:lastColumn="0" w:oddVBand="0" w:evenVBand="0" w:oddHBand="0" w:evenHBand="0" w:firstRowFirstColumn="0" w:firstRowLastColumn="0" w:lastRowFirstColumn="0" w:lastRowLastColumn="0"/>
+            <w:tcW w:w="898" w:type="dxa"/>
+          </w:tcPr>
+          <w:p>
+            <w:pPr>
+              <w:bidi/>
+              <w:spacing w:after="0" w:line="240" w:lineRule="auto"/>
+              <w:jc w:val="center"/>
+              <w:rPr>
+                <w:rFonts w:cs="B Nazanin" w:hint="cs"/>
+                <w:sz w:val="24"/>
+                <w:szCs w:val="24"/>
+                <w:rtl/>
+                <w:lang w:bidi="fa-IR"/>
+              </w:rPr>
+            </w:pPr>
+            <w:r>
+              <w:rPr>
+                <w:rFonts w:cs="B Nazanin" w:hint="cs"/>
+                <w:sz w:val="24"/>
+                <w:szCs w:val="24"/>
+                <w:rtl/>
+                <w:lang w:bidi="fa-IR"/>
+              </w:rPr>
+              <w:t>26</w:t>
+            </w:r>
+          </w:p>
+        </w:tc>
+        <w:tc>
+          <w:tcPr>
+            <w:tcW w:w="5554" w:type="dxa"/>
+          </w:tcPr>
+          <w:p>
+            <w:pPr>
+              <w:bidi/>
+              <w:spacing w:after="0" w:line="240" w:lineRule="auto"/>
+              <w:jc w:val="center"/>
+              <w:cnfStyle w:val="000000000000" w:firstRow="0" w:lastRow="0" w:firstColumn="0" w:lastColumn="0" w:oddVBand="0" w:evenVBand="0" w:oddHBand="0" w:evenHBand="0" w:firstRowFirstColumn="0" w:firstRowLastColumn="0" w:lastRowFirstColumn="0" w:lastRowLastColumn="0"/>
+              <w:rPr>
+                <w:rFonts w:cs="B Nazanin" w:hint="cs"/>
+                <w:sz w:val="24"/>
+                <w:szCs w:val="24"/>
+                <w:rtl/>
+                <w:lang w:bidi="fa-IR"/>
+              </w:rPr>
+            </w:pPr>
+            <w:r>
+              <w:rPr>
+                <w:rFonts w:cs="B Nazanin" w:hint="cs"/>
+                <w:sz w:val="24"/>
+                <w:szCs w:val="24"/>
+                <w:rtl/>
+                <w:lang w:bidi="fa-IR"/>
+              </w:rPr>
+              <w:t xml:space="preserve">مجموع وزن تمام بارهای پرواز شماره </w:t>
+            </w:r>
+            <w:r>
+              <w:rPr>
+                <w:rFonts w:cs="B Nazanin"/>
+                <w:sz w:val="24"/>
+                <w:szCs w:val="24"/>
+                <w:lang w:bidi="fa-IR"/>
+              </w:rPr>
+              <w:t>x</w:t>
+            </w:r>
+            <w:r>
+              <w:rPr>
+                <w:rFonts w:cs="B Nazanin" w:hint="cs"/>
+                <w:sz w:val="24"/>
+                <w:szCs w:val="24"/>
+                <w:rtl/>
+                <w:lang w:bidi="fa-IR"/>
+              </w:rPr>
+              <w:t xml:space="preserve"> چیست؟</w:t>
+            </w:r>
+          </w:p>
+        </w:tc>
+        <w:tc>
+          <w:tcPr>
+            <w:tcW w:w="2380" w:type="dxa"/>
+          </w:tcPr>
+          <w:p>
+            <w:pPr>
+              <w:bidi/>
+              <w:spacing w:after="0" w:line="240" w:lineRule="auto"/>
+              <w:jc w:val="center"/>
+              <w:cnfStyle w:val="000000000000" w:firstRow="0" w:lastRow="0" w:firstColumn="0" w:lastColumn="0" w:oddVBand="0" w:evenVBand="0" w:oddHBand="0" w:evenHBand="0" w:firstRowFirstColumn="0" w:firstRowLastColumn="0" w:lastRowFirstColumn="0" w:lastRowLastColumn="0"/>
+              <w:rPr>
+                <w:rFonts w:cs="B Nazanin" w:hint="cs"/>
+                <w:sz w:val="24"/>
+                <w:szCs w:val="24"/>
+                <w:rtl/>
+                <w:lang w:bidi="fa-IR"/>
+              </w:rPr>
+            </w:pPr>
+            <w:r>
+              <w:rPr>
+                <w:rFonts w:cs="B Nazanin" w:hint="cs"/>
+                <w:sz w:val="24"/>
+                <w:szCs w:val="24"/>
+                <w:rtl/>
+                <w:lang w:bidi="fa-IR"/>
+              </w:rPr>
+              <w:t xml:space="preserve">پرواز </w:t>
+            </w:r>
+            <w:r>
+              <w:rPr>
+                <w:rFonts w:ascii="Sakkal Majalla" w:hAnsi="Sakkal Majalla" w:cs="Sakkal Majalla" w:hint="cs"/>
+                <w:sz w:val="24"/>
+                <w:szCs w:val="24"/>
+                <w:rtl/>
+                <w:lang w:bidi="fa-IR"/>
+              </w:rPr>
+              <w:t>–</w:t>
+            </w:r>
+            <w:r>
+              <w:rPr>
+                <w:rFonts w:cs="B Nazanin" w:hint="cs"/>
+                <w:sz w:val="24"/>
+                <w:szCs w:val="24"/>
+                <w:rtl/>
+                <w:lang w:bidi="fa-IR"/>
+              </w:rPr>
+              <w:t xml:space="preserve"> صاحب بار - بار</w:t>
+            </w:r>
+          </w:p>
+        </w:tc>
+      </w:tr>
+      <w:tr>
+        <w:trPr>
+          <w:cnfStyle w:val="000000100000" w:firstRow="0" w:lastRow="0" w:firstColumn="0" w:lastColumn="0" w:oddVBand="0" w:evenVBand="0" w:oddHBand="1" w:evenHBand="0" w:firstRowFirstColumn="0" w:firstRowLastColumn="0" w:lastRowFirstColumn="0" w:lastRowLastColumn="0"/>
+          <w:trHeight w:val="490"/>
+        </w:trPr>
+        <w:tc>
+          <w:tcPr>
+            <w:cnfStyle w:val="001000000000" w:firstRow="0" w:lastRow="0" w:firstColumn="1" w:lastColumn="0" w:oddVBand="0" w:evenVBand="0" w:oddHBand="0" w:evenHBand="0" w:firstRowFirstColumn="0" w:firstRowLastColumn="0" w:lastRowFirstColumn="0" w:lastRowLastColumn="0"/>
+            <w:tcW w:w="898" w:type="dxa"/>
+          </w:tcPr>
+          <w:p>
+            <w:pPr>
+              <w:bidi/>
+              <w:spacing w:after="0" w:line="240" w:lineRule="auto"/>
+              <w:jc w:val="center"/>
+              <w:rPr>
+                <w:rFonts w:cs="B Nazanin" w:hint="cs"/>
+                <w:sz w:val="24"/>
+                <w:szCs w:val="24"/>
+                <w:rtl/>
+                <w:lang w:bidi="fa-IR"/>
+              </w:rPr>
+            </w:pPr>
+            <w:r>
+              <w:rPr>
+                <w:rFonts w:cs="B Nazanin" w:hint="cs"/>
+                <w:sz w:val="24"/>
+                <w:szCs w:val="24"/>
+                <w:rtl/>
+                <w:lang w:bidi="fa-IR"/>
+              </w:rPr>
+              <w:t>27</w:t>
+            </w:r>
+          </w:p>
+        </w:tc>
+        <w:tc>
+          <w:tcPr>
+            <w:tcW w:w="5554" w:type="dxa"/>
+          </w:tcPr>
+          <w:p>
+            <w:pPr>
+              <w:bidi/>
+              <w:spacing w:after="0" w:line="240" w:lineRule="auto"/>
+              <w:jc w:val="center"/>
+              <w:cnfStyle w:val="000000100000" w:firstRow="0" w:lastRow="0" w:firstColumn="0" w:lastColumn="0" w:oddVBand="0" w:evenVBand="0" w:oddHBand="1" w:evenHBand="0" w:firstRowFirstColumn="0" w:firstRowLastColumn="0" w:lastRowFirstColumn="0" w:lastRowLastColumn="0"/>
+              <w:rPr>
+                <w:rFonts w:cs="B Nazanin" w:hint="cs"/>
+                <w:sz w:val="24"/>
+                <w:szCs w:val="24"/>
+                <w:rtl/>
+                <w:lang w:bidi="fa-IR"/>
+              </w:rPr>
+            </w:pPr>
+            <w:r>
+              <w:rPr>
+                <w:rFonts w:cs="B Nazanin" w:hint="cs"/>
+                <w:sz w:val="24"/>
+                <w:szCs w:val="24"/>
+                <w:rtl/>
+                <w:lang w:bidi="fa-IR"/>
+              </w:rPr>
+              <w:t xml:space="preserve">مجموع حجم تمام بارهای پرواز شماره </w:t>
+            </w:r>
+            <w:r>
+              <w:rPr>
+                <w:rFonts w:cs="B Nazanin"/>
+                <w:sz w:val="24"/>
+                <w:szCs w:val="24"/>
+                <w:lang w:bidi="fa-IR"/>
+              </w:rPr>
+              <w:t>x</w:t>
+            </w:r>
+            <w:r>
+              <w:rPr>
+                <w:rFonts w:cs="B Nazanin" w:hint="cs"/>
+                <w:sz w:val="24"/>
+                <w:szCs w:val="24"/>
+                <w:rtl/>
+                <w:lang w:bidi="fa-IR"/>
+              </w:rPr>
+              <w:t xml:space="preserve"> چیست؟</w:t>
+            </w:r>
+          </w:p>
+        </w:tc>
+        <w:tc>
+          <w:tcPr>
+            <w:tcW w:w="2380" w:type="dxa"/>
+          </w:tcPr>
+          <w:p>
+            <w:pPr>
+              <w:bidi/>
+              <w:spacing w:after="0" w:line="240" w:lineRule="auto"/>
+              <w:jc w:val="center"/>
+              <w:cnfStyle w:val="000000100000" w:firstRow="0" w:lastRow="0" w:firstColumn="0" w:lastColumn="0" w:oddVBand="0" w:evenVBand="0" w:oddHBand="1" w:evenHBand="0" w:firstRowFirstColumn="0" w:firstRowLastColumn="0" w:lastRowFirstColumn="0" w:lastRowLastColumn="0"/>
+              <w:rPr>
+                <w:rFonts w:cs="B Nazanin" w:hint="cs"/>
+                <w:sz w:val="24"/>
+                <w:szCs w:val="24"/>
+                <w:rtl/>
+                <w:lang w:bidi="fa-IR"/>
+              </w:rPr>
+            </w:pPr>
+            <w:r>
+              <w:rPr>
+                <w:rFonts w:cs="B Nazanin" w:hint="cs"/>
+                <w:sz w:val="24"/>
+                <w:szCs w:val="24"/>
+                <w:rtl/>
+                <w:lang w:bidi="fa-IR"/>
+              </w:rPr>
+              <w:t xml:space="preserve">پرواز </w:t>
+            </w:r>
+            <w:r>
+              <w:rPr>
+                <w:rFonts w:ascii="Sakkal Majalla" w:hAnsi="Sakkal Majalla" w:cs="Sakkal Majalla" w:hint="cs"/>
+                <w:sz w:val="24"/>
+                <w:szCs w:val="24"/>
+                <w:rtl/>
+                <w:lang w:bidi="fa-IR"/>
+              </w:rPr>
+              <w:t>–</w:t>
+            </w:r>
+            <w:r>
+              <w:rPr>
+                <w:rFonts w:cs="B Nazanin" w:hint="cs"/>
+                <w:sz w:val="24"/>
+                <w:szCs w:val="24"/>
+                <w:rtl/>
+                <w:lang w:bidi="fa-IR"/>
+              </w:rPr>
+              <w:t xml:space="preserve"> صاحب بار - بار</w:t>
+            </w:r>
+          </w:p>
+        </w:tc>
+      </w:tr>
+      <w:tr>
+        <w:trPr>
+          <w:trHeight w:val="490"/>
+        </w:trPr>
+        <w:tc>
+          <w:tcPr>
+            <w:cnfStyle w:val="001000000000" w:firstRow="0" w:lastRow="0" w:firstColumn="1" w:lastColumn="0" w:oddVBand="0" w:evenVBand="0" w:oddHBand="0" w:evenHBand="0" w:firstRowFirstColumn="0" w:firstRowLastColumn="0" w:lastRowFirstColumn="0" w:lastRowLastColumn="0"/>
+            <w:tcW w:w="898" w:type="dxa"/>
+          </w:tcPr>
+          <w:p>
+            <w:pPr>
+              <w:bidi/>
+              <w:spacing w:after="0" w:line="240" w:lineRule="auto"/>
+              <w:jc w:val="center"/>
+              <w:rPr>
+                <w:rFonts w:cs="B Nazanin" w:hint="cs"/>
+                <w:sz w:val="24"/>
+                <w:szCs w:val="24"/>
+                <w:rtl/>
+                <w:lang w:bidi="fa-IR"/>
+              </w:rPr>
+            </w:pPr>
+            <w:r>
+              <w:rPr>
+                <w:rFonts w:cs="B Nazanin" w:hint="cs"/>
+                <w:sz w:val="24"/>
+                <w:szCs w:val="24"/>
+                <w:rtl/>
+                <w:lang w:bidi="fa-IR"/>
+              </w:rPr>
+              <w:t>28</w:t>
+            </w:r>
+          </w:p>
+        </w:tc>
+        <w:tc>
+          <w:tcPr>
+            <w:tcW w:w="5554" w:type="dxa"/>
+          </w:tcPr>
+          <w:p>
+            <w:pPr>
+              <w:bidi/>
+              <w:spacing w:after="0" w:line="240" w:lineRule="auto"/>
+              <w:jc w:val="center"/>
+              <w:cnfStyle w:val="000000000000" w:firstRow="0" w:lastRow="0" w:firstColumn="0" w:lastColumn="0" w:oddVBand="0" w:evenVBand="0" w:oddHBand="0" w:evenHBand="0" w:firstRowFirstColumn="0" w:firstRowLastColumn="0" w:lastRowFirstColumn="0" w:lastRowLastColumn="0"/>
+              <w:rPr>
+                <w:rFonts w:cs="B Nazanin" w:hint="cs"/>
+                <w:sz w:val="24"/>
+                <w:szCs w:val="24"/>
+                <w:rtl/>
+                <w:lang w:bidi="fa-IR"/>
+              </w:rPr>
+            </w:pPr>
+            <w:r>
+              <w:rPr>
+                <w:rFonts w:cs="B Nazanin" w:hint="cs"/>
+                <w:sz w:val="24"/>
+                <w:szCs w:val="24"/>
+                <w:rtl/>
+                <w:lang w:bidi="fa-IR"/>
+              </w:rPr>
+              <w:t xml:space="preserve">لیست تمام مسافرینی که تا به حال با شرکت هواپیمایی </w:t>
+            </w:r>
+            <w:r>
+              <w:rPr>
+                <w:rFonts w:cs="B Nazanin"/>
+                <w:sz w:val="24"/>
+                <w:szCs w:val="24"/>
+                <w:lang w:bidi="fa-IR"/>
+              </w:rPr>
+              <w:t>x</w:t>
+            </w:r>
+            <w:r>
+              <w:rPr>
+                <w:rFonts w:cs="B Nazanin" w:hint="cs"/>
+                <w:sz w:val="24"/>
+                <w:szCs w:val="24"/>
+                <w:rtl/>
+                <w:lang w:bidi="fa-IR"/>
+              </w:rPr>
+              <w:t xml:space="preserve"> خرید داشته اند، چیست؟</w:t>
+            </w:r>
+          </w:p>
+        </w:tc>
+        <w:tc>
+          <w:tcPr>
+            <w:tcW w:w="2380" w:type="dxa"/>
+          </w:tcPr>
+          <w:p>
+            <w:pPr>
+              <w:bidi/>
+              <w:spacing w:after="0" w:line="240" w:lineRule="auto"/>
+              <w:jc w:val="center"/>
+              <w:cnfStyle w:val="000000000000" w:firstRow="0" w:lastRow="0" w:firstColumn="0" w:lastColumn="0" w:oddVBand="0" w:evenVBand="0" w:oddHBand="0" w:evenHBand="0" w:firstRowFirstColumn="0" w:firstRowLastColumn="0" w:lastRowFirstColumn="0" w:lastRowLastColumn="0"/>
+              <w:rPr>
+                <w:rFonts w:cs="B Nazanin" w:hint="cs"/>
+                <w:sz w:val="24"/>
+                <w:szCs w:val="24"/>
+                <w:rtl/>
+                <w:lang w:bidi="fa-IR"/>
+              </w:rPr>
+            </w:pPr>
+            <w:r>
+              <w:rPr>
+                <w:rFonts w:cs="B Nazanin" w:hint="cs"/>
+                <w:sz w:val="24"/>
+                <w:szCs w:val="24"/>
+                <w:rtl/>
+                <w:lang w:bidi="fa-IR"/>
+              </w:rPr>
+              <w:t xml:space="preserve">شرکت هواپیمایی </w:t>
+            </w:r>
+            <w:r>
+              <w:rPr>
+                <w:rFonts w:ascii="Sakkal Majalla" w:hAnsi="Sakkal Majalla" w:cs="Sakkal Majalla" w:hint="cs"/>
+                <w:sz w:val="24"/>
+                <w:szCs w:val="24"/>
+                <w:rtl/>
+                <w:lang w:bidi="fa-IR"/>
+              </w:rPr>
+              <w:t>–</w:t>
+            </w:r>
+            <w:r>
+              <w:rPr>
+                <w:rFonts w:cs="B Nazanin" w:hint="cs"/>
+                <w:sz w:val="24"/>
+                <w:szCs w:val="24"/>
+                <w:rtl/>
+                <w:lang w:bidi="fa-IR"/>
+              </w:rPr>
+              <w:t xml:space="preserve"> پرواز - مسافر</w:t>
+            </w:r>
+          </w:p>
+        </w:tc>
+      </w:tr>
+      <w:tr>
+        <w:trPr>
+          <w:cnfStyle w:val="000000100000" w:firstRow="0" w:lastRow="0" w:firstColumn="0" w:lastColumn="0" w:oddVBand="0" w:evenVBand="0" w:oddHBand="1" w:evenHBand="0" w:firstRowFirstColumn="0" w:firstRowLastColumn="0" w:lastRowFirstColumn="0" w:lastRowLastColumn="0"/>
+          <w:trHeight w:val="490"/>
+        </w:trPr>
+        <w:tc>
+          <w:tcPr>
+            <w:cnfStyle w:val="001000000000" w:firstRow="0" w:lastRow="0" w:firstColumn="1" w:lastColumn="0" w:oddVBand="0" w:evenVBand="0" w:oddHBand="0" w:evenHBand="0" w:firstRowFirstColumn="0" w:firstRowLastColumn="0" w:lastRowFirstColumn="0" w:lastRowLastColumn="0"/>
+            <w:tcW w:w="898" w:type="dxa"/>
+          </w:tcPr>
+          <w:p>
+            <w:pPr>
+              <w:bidi/>
+              <w:spacing w:after="0" w:line="240" w:lineRule="auto"/>
+              <w:jc w:val="center"/>
+              <w:rPr>
+                <w:rFonts w:cs="B Nazanin" w:hint="cs"/>
+                <w:sz w:val="24"/>
+                <w:szCs w:val="24"/>
+                <w:rtl/>
+                <w:lang w:bidi="fa-IR"/>
+              </w:rPr>
+            </w:pPr>
+            <w:r>
+              <w:rPr>
+                <w:rFonts w:cs="B Nazanin" w:hint="cs"/>
+                <w:sz w:val="24"/>
+                <w:szCs w:val="24"/>
+                <w:rtl/>
+                <w:lang w:bidi="fa-IR"/>
+              </w:rPr>
+              <w:t>29</w:t>
+            </w:r>
+          </w:p>
+        </w:tc>
+        <w:tc>
+          <w:tcPr>
+            <w:tcW w:w="5554" w:type="dxa"/>
+          </w:tcPr>
+          <w:p>
+            <w:pPr>
+              <w:bidi/>
+              <w:spacing w:after="0" w:line="240" w:lineRule="auto"/>
+              <w:jc w:val="center"/>
+              <w:cnfStyle w:val="000000100000" w:firstRow="0" w:lastRow="0" w:firstColumn="0" w:lastColumn="0" w:oddVBand="0" w:evenVBand="0" w:oddHBand="1" w:evenHBand="0" w:firstRowFirstColumn="0" w:firstRowLastColumn="0" w:lastRowFirstColumn="0" w:lastRowLastColumn="0"/>
+              <w:rPr>
+                <w:rFonts w:cs="B Nazanin" w:hint="cs"/>
+                <w:sz w:val="24"/>
+                <w:szCs w:val="24"/>
+                <w:rtl/>
+                <w:lang w:bidi="fa-IR"/>
+              </w:rPr>
+            </w:pPr>
+            <w:r>
+              <w:rPr>
+                <w:rFonts w:cs="B Nazanin" w:hint="cs"/>
+                <w:sz w:val="24"/>
+                <w:szCs w:val="24"/>
+                <w:rtl/>
+                <w:lang w:bidi="fa-IR"/>
+              </w:rPr>
+              <w:t xml:space="preserve">لیست تمام شرکت هایی که مسافر </w:t>
+            </w:r>
+            <w:r>
+              <w:rPr>
+                <w:rFonts w:cs="B Nazanin"/>
+                <w:sz w:val="24"/>
+                <w:szCs w:val="24"/>
+                <w:lang w:bidi="fa-IR"/>
+              </w:rPr>
+              <w:t>x</w:t>
+            </w:r>
+            <w:r>
+              <w:rPr>
+                <w:rFonts w:cs="B Nazanin" w:hint="cs"/>
+                <w:sz w:val="24"/>
+                <w:szCs w:val="24"/>
+                <w:rtl/>
+                <w:lang w:bidi="fa-IR"/>
+              </w:rPr>
+              <w:t xml:space="preserve"> از آنها بلیت خریداری کرده است.</w:t>
+            </w:r>
+          </w:p>
+        </w:tc>
+        <w:tc>
+          <w:tcPr>
+            <w:tcW w:w="2380" w:type="dxa"/>
+          </w:tcPr>
+          <w:p>
+            <w:pPr>
+              <w:bidi/>
+              <w:spacing w:after="0" w:line="240" w:lineRule="auto"/>
+              <w:jc w:val="center"/>
+              <w:cnfStyle w:val="000000100000" w:firstRow="0" w:lastRow="0" w:firstColumn="0" w:lastColumn="0" w:oddVBand="0" w:evenVBand="0" w:oddHBand="1" w:evenHBand="0" w:firstRowFirstColumn="0" w:firstRowLastColumn="0" w:lastRowFirstColumn="0" w:lastRowLastColumn="0"/>
+              <w:rPr>
+                <w:rFonts w:cs="B Nazanin" w:hint="cs"/>
+                <w:sz w:val="24"/>
+                <w:szCs w:val="24"/>
+                <w:rtl/>
+                <w:lang w:bidi="fa-IR"/>
+              </w:rPr>
+            </w:pPr>
+            <w:r>
+              <w:rPr>
+                <w:rFonts w:cs="B Nazanin" w:hint="cs"/>
+                <w:sz w:val="24"/>
+                <w:szCs w:val="24"/>
+                <w:rtl/>
+                <w:lang w:bidi="fa-IR"/>
+              </w:rPr>
+              <w:t xml:space="preserve">شرکت هواپیمایی </w:t>
+            </w:r>
+            <w:r>
+              <w:rPr>
+                <w:rFonts w:ascii="Sakkal Majalla" w:hAnsi="Sakkal Majalla" w:cs="Sakkal Majalla" w:hint="cs"/>
+                <w:sz w:val="24"/>
+                <w:szCs w:val="24"/>
+                <w:rtl/>
+                <w:lang w:bidi="fa-IR"/>
+              </w:rPr>
+              <w:t>–</w:t>
+            </w:r>
+            <w:r>
+              <w:rPr>
+                <w:rFonts w:cs="B Nazanin" w:hint="cs"/>
+                <w:sz w:val="24"/>
+                <w:szCs w:val="24"/>
+                <w:rtl/>
+                <w:lang w:bidi="fa-IR"/>
+              </w:rPr>
+              <w:t xml:space="preserve"> پرواز - مسافر</w:t>
+            </w:r>
+          </w:p>
+        </w:tc>
+      </w:tr>
+      <w:tr>
+        <w:trPr>
+          <w:trHeight w:val="490"/>
+        </w:trPr>
+        <w:tc>
+          <w:tcPr>
+            <w:cnfStyle w:val="001000000000" w:firstRow="0" w:lastRow="0" w:firstColumn="1" w:lastColumn="0" w:oddVBand="0" w:evenVBand="0" w:oddHBand="0" w:evenHBand="0" w:firstRowFirstColumn="0" w:firstRowLastColumn="0" w:lastRowFirstColumn="0" w:lastRowLastColumn="0"/>
+            <w:tcW w:w="898" w:type="dxa"/>
+          </w:tcPr>
+          <w:p>
+            <w:pPr>
+              <w:bidi/>
+              <w:spacing w:after="0" w:line="240" w:lineRule="auto"/>
+              <w:jc w:val="center"/>
+              <w:rPr>
+                <w:rFonts w:cs="B Nazanin" w:hint="cs"/>
+                <w:sz w:val="24"/>
+                <w:szCs w:val="24"/>
+                <w:rtl/>
+                <w:lang w:bidi="fa-IR"/>
+              </w:rPr>
+            </w:pPr>
+            <w:r>
+              <w:rPr>
+                <w:rFonts w:cs="B Nazanin" w:hint="cs"/>
+                <w:sz w:val="24"/>
+                <w:szCs w:val="24"/>
+                <w:rtl/>
+                <w:lang w:bidi="fa-IR"/>
+              </w:rPr>
+              <w:t>30</w:t>
+            </w:r>
+          </w:p>
+        </w:tc>
+        <w:tc>
+          <w:tcPr>
+            <w:tcW w:w="5554" w:type="dxa"/>
+          </w:tcPr>
+          <w:p>
+            <w:pPr>
+              <w:bidi/>
+              <w:spacing w:after="0" w:line="240" w:lineRule="auto"/>
+              <w:jc w:val="center"/>
+              <w:cnfStyle w:val="000000000000" w:firstRow="0" w:lastRow="0" w:firstColumn="0" w:lastColumn="0" w:oddVBand="0" w:evenVBand="0" w:oddHBand="0" w:evenHBand="0" w:firstRowFirstColumn="0" w:firstRowLastColumn="0" w:lastRowFirstColumn="0" w:lastRowLastColumn="0"/>
+              <w:rPr>
+                <w:rFonts w:cs="B Nazanin" w:hint="cs"/>
+                <w:sz w:val="24"/>
+                <w:szCs w:val="24"/>
+                <w:rtl/>
+                <w:lang w:bidi="fa-IR"/>
+              </w:rPr>
+            </w:pPr>
+            <w:r>
+              <w:rPr>
+                <w:rFonts w:cs="B Nazanin" w:hint="cs"/>
+                <w:sz w:val="24"/>
+                <w:szCs w:val="24"/>
+                <w:rtl/>
+                <w:lang w:bidi="fa-IR"/>
+              </w:rPr>
+              <w:t xml:space="preserve">شماره تلفن مسافر </w:t>
+            </w:r>
+            <w:r>
+              <w:rPr>
+                <w:rFonts w:cs="B Nazanin"/>
+                <w:sz w:val="24"/>
+                <w:szCs w:val="24"/>
+                <w:lang w:bidi="fa-IR"/>
+              </w:rPr>
+              <w:t>x</w:t>
+            </w:r>
+            <w:r>
+              <w:rPr>
+                <w:rFonts w:cs="B Nazanin" w:hint="cs"/>
+                <w:sz w:val="24"/>
+                <w:szCs w:val="24"/>
+                <w:rtl/>
+                <w:lang w:bidi="fa-IR"/>
+              </w:rPr>
+              <w:t xml:space="preserve"> چیست؟</w:t>
+            </w:r>
+          </w:p>
+        </w:tc>
+        <w:tc>
+          <w:tcPr>
+            <w:tcW w:w="2380" w:type="dxa"/>
+          </w:tcPr>
+          <w:p>
+            <w:pPr>
+              <w:bidi/>
+              <w:spacing w:after="0" w:line="240" w:lineRule="auto"/>
+              <w:jc w:val="center"/>
+              <w:cnfStyle w:val="000000000000" w:firstRow="0" w:lastRow="0" w:firstColumn="0" w:lastColumn="0" w:oddVBand="0" w:evenVBand="0" w:oddHBand="0" w:evenHBand="0" w:firstRowFirstColumn="0" w:firstRowLastColumn="0" w:lastRowFirstColumn="0" w:lastRowLastColumn="0"/>
+              <w:rPr>
+                <w:rFonts w:cs="B Nazanin" w:hint="cs"/>
+                <w:sz w:val="24"/>
+                <w:szCs w:val="24"/>
+                <w:rtl/>
+                <w:lang w:bidi="fa-IR"/>
+              </w:rPr>
+            </w:pPr>
+            <w:r>
+              <w:rPr>
+                <w:rFonts w:cs="B Nazanin" w:hint="cs"/>
+                <w:sz w:val="24"/>
+                <w:szCs w:val="24"/>
+                <w:rtl/>
+                <w:lang w:bidi="fa-IR"/>
+              </w:rPr>
+              <w:t>مسافر - مشتری</w:t>
+            </w:r>
+          </w:p>
+        </w:tc>
+      </w:tr>
+      <w:tr>
+        <w:trPr>
+          <w:cnfStyle w:val="000000100000" w:firstRow="0" w:lastRow="0" w:firstColumn="0" w:lastColumn="0" w:oddVBand="0" w:evenVBand="0" w:oddHBand="1" w:evenHBand="0" w:firstRowFirstColumn="0" w:firstRowLastColumn="0" w:lastRowFirstColumn="0" w:lastRowLastColumn="0"/>
+          <w:trHeight w:val="490"/>
+        </w:trPr>
+        <w:tc>
+          <w:tcPr>
+            <w:cnfStyle w:val="001000000000" w:firstRow="0" w:lastRow="0" w:firstColumn="1" w:lastColumn="0" w:oddVBand="0" w:evenVBand="0" w:oddHBand="0" w:evenHBand="0" w:firstRowFirstColumn="0" w:firstRowLastColumn="0" w:lastRowFirstColumn="0" w:lastRowLastColumn="0"/>
+            <w:tcW w:w="898" w:type="dxa"/>
+          </w:tcPr>
+          <w:p>
+            <w:pPr>
+              <w:bidi/>
+              <w:spacing w:after="0" w:line="240" w:lineRule="auto"/>
+              <w:jc w:val="center"/>
+              <w:rPr>
+                <w:rFonts w:cs="B Nazanin" w:hint="cs"/>
+                <w:sz w:val="24"/>
+                <w:szCs w:val="24"/>
+                <w:rtl/>
+                <w:lang w:bidi="fa-IR"/>
+              </w:rPr>
+            </w:pPr>
+            <w:r>
+              <w:rPr>
+                <w:rFonts w:cs="B Nazanin" w:hint="cs"/>
+                <w:sz w:val="24"/>
+                <w:szCs w:val="24"/>
+                <w:rtl/>
+                <w:lang w:bidi="fa-IR"/>
+              </w:rPr>
+              <w:t>31</w:t>
+            </w:r>
+          </w:p>
+        </w:tc>
+        <w:tc>
+          <w:tcPr>
+            <w:tcW w:w="5554" w:type="dxa"/>
+          </w:tcPr>
+          <w:p>
+            <w:pPr>
+              <w:bidi/>
+              <w:spacing w:after="0" w:line="240" w:lineRule="auto"/>
+              <w:jc w:val="center"/>
+              <w:cnfStyle w:val="000000100000" w:firstRow="0" w:lastRow="0" w:firstColumn="0" w:lastColumn="0" w:oddVBand="0" w:evenVBand="0" w:oddHBand="1" w:evenHBand="0" w:firstRowFirstColumn="0" w:firstRowLastColumn="0" w:lastRowFirstColumn="0" w:lastRowLastColumn="0"/>
+              <w:rPr>
+                <w:rFonts w:cs="B Nazanin" w:hint="cs"/>
+                <w:sz w:val="24"/>
+                <w:szCs w:val="24"/>
+                <w:rtl/>
+                <w:lang w:bidi="fa-IR"/>
+              </w:rPr>
+            </w:pPr>
+            <w:r>
+              <w:rPr>
+                <w:rFonts w:cs="B Nazanin" w:hint="cs"/>
+                <w:sz w:val="24"/>
+                <w:szCs w:val="24"/>
+                <w:rtl/>
+                <w:lang w:bidi="fa-IR"/>
+              </w:rPr>
+              <w:t>تعداد مسافر های نوزاد به همراه شماره صندلی های آنها را نمایش بده.</w:t>
+            </w:r>
+          </w:p>
+        </w:tc>
+        <w:tc>
+          <w:tcPr>
+            <w:tcW w:w="2380" w:type="dxa"/>
+          </w:tcPr>
+          <w:p>
+            <w:pPr>
+              <w:bidi/>
+              <w:spacing w:after="0" w:line="240" w:lineRule="auto"/>
+              <w:jc w:val="center"/>
+              <w:cnfStyle w:val="000000100000" w:firstRow="0" w:lastRow="0" w:firstColumn="0" w:lastColumn="0" w:oddVBand="0" w:evenVBand="0" w:oddHBand="1" w:evenHBand="0" w:firstRowFirstColumn="0" w:firstRowLastColumn="0" w:lastRowFirstColumn="0" w:lastRowLastColumn="0"/>
+              <w:rPr>
+                <w:rFonts w:cs="B Nazanin" w:hint="cs"/>
+                <w:sz w:val="24"/>
+                <w:szCs w:val="24"/>
+                <w:rtl/>
+                <w:lang w:bidi="fa-IR"/>
+              </w:rPr>
+            </w:pPr>
+            <w:r>
+              <w:rPr>
+                <w:rFonts w:cs="B Nazanin" w:hint="cs"/>
+                <w:sz w:val="24"/>
+                <w:szCs w:val="24"/>
+                <w:rtl/>
+                <w:lang w:bidi="fa-IR"/>
+              </w:rPr>
+              <w:t>پرواز - مسافر</w:t>
+            </w:r>
+          </w:p>
+        </w:tc>
+      </w:tr>
+      <w:tr>
+        <w:trPr>
+          <w:trHeight w:val="490"/>
+        </w:trPr>
+        <w:tc>
+          <w:tcPr>
+            <w:cnfStyle w:val="001000000000" w:firstRow="0" w:lastRow="0" w:firstColumn="1" w:lastColumn="0" w:oddVBand="0" w:evenVBand="0" w:oddHBand="0" w:evenHBand="0" w:firstRowFirstColumn="0" w:firstRowLastColumn="0" w:lastRowFirstColumn="0" w:lastRowLastColumn="0"/>
+            <w:tcW w:w="898" w:type="dxa"/>
+          </w:tcPr>
+          <w:p>
+            <w:pPr>
+              <w:bidi/>
+              <w:spacing w:after="0" w:line="240" w:lineRule="auto"/>
+              <w:jc w:val="center"/>
+              <w:rPr>
+                <w:rFonts w:cs="B Nazanin" w:hint="cs"/>
+                <w:sz w:val="24"/>
+                <w:szCs w:val="24"/>
+                <w:rtl/>
+                <w:lang w:bidi="fa-IR"/>
+              </w:rPr>
+            </w:pPr>
+            <w:r>
+              <w:rPr>
+                <w:rFonts w:cs="B Nazanin" w:hint="cs"/>
+                <w:sz w:val="24"/>
+                <w:szCs w:val="24"/>
+                <w:rtl/>
+                <w:lang w:bidi="fa-IR"/>
+              </w:rPr>
+              <w:t>32</w:t>
+            </w:r>
+          </w:p>
+        </w:tc>
+        <w:tc>
+          <w:tcPr>
+            <w:tcW w:w="5554" w:type="dxa"/>
+          </w:tcPr>
+          <w:p>
+            <w:pPr>
+              <w:bidi/>
+              <w:spacing w:after="0" w:line="240" w:lineRule="auto"/>
+              <w:jc w:val="center"/>
+              <w:cnfStyle w:val="000000000000" w:firstRow="0" w:lastRow="0" w:firstColumn="0" w:lastColumn="0" w:oddVBand="0" w:evenVBand="0" w:oddHBand="0" w:evenHBand="0" w:firstRowFirstColumn="0" w:firstRowLastColumn="0" w:lastRowFirstColumn="0" w:lastRowLastColumn="0"/>
+              <w:rPr>
+                <w:rFonts w:cs="B Nazanin" w:hint="cs"/>
+                <w:sz w:val="24"/>
+                <w:szCs w:val="24"/>
+                <w:rtl/>
+                <w:lang w:bidi="fa-IR"/>
+              </w:rPr>
+            </w:pPr>
+            <w:r>
+              <w:rPr>
+                <w:rFonts w:cs="B Nazanin" w:hint="cs"/>
+                <w:sz w:val="24"/>
+                <w:szCs w:val="24"/>
+                <w:rtl/>
+                <w:lang w:bidi="fa-IR"/>
+              </w:rPr>
+              <w:t xml:space="preserve">لیست کل پرواز های با مبدا </w:t>
+            </w:r>
+            <w:r>
+              <w:rPr>
+                <w:rFonts w:cs="B Nazanin"/>
+                <w:sz w:val="24"/>
+                <w:szCs w:val="24"/>
+                <w:lang w:bidi="fa-IR"/>
+              </w:rPr>
+              <w:t>x</w:t>
+            </w:r>
+            <w:r>
+              <w:rPr>
+                <w:rFonts w:cs="B Nazanin" w:hint="cs"/>
+                <w:sz w:val="24"/>
+                <w:szCs w:val="24"/>
+                <w:rtl/>
+                <w:lang w:bidi="fa-IR"/>
+              </w:rPr>
+              <w:t xml:space="preserve"> و مقصد </w:t>
+            </w:r>
+            <w:r>
+              <w:rPr>
+                <w:rFonts w:cs="B Nazanin"/>
+                <w:sz w:val="24"/>
+                <w:szCs w:val="24"/>
+                <w:lang w:bidi="fa-IR"/>
+              </w:rPr>
+              <w:t>y</w:t>
+            </w:r>
+            <w:r>
+              <w:rPr>
+                <w:rFonts w:cs="B Nazanin" w:hint="cs"/>
+                <w:sz w:val="24"/>
+                <w:szCs w:val="24"/>
+                <w:rtl/>
+                <w:lang w:bidi="fa-IR"/>
+              </w:rPr>
+              <w:t xml:space="preserve"> و تاریخ </w:t>
+            </w:r>
+            <w:r>
+              <w:rPr>
+                <w:rFonts w:cs="B Nazanin"/>
+                <w:sz w:val="24"/>
+                <w:szCs w:val="24"/>
+                <w:lang w:bidi="fa-IR"/>
+              </w:rPr>
+              <w:t>z</w:t>
+            </w:r>
+            <w:r>
+              <w:rPr>
+                <w:rFonts w:cs="B Nazanin" w:hint="cs"/>
+                <w:sz w:val="24"/>
+                <w:szCs w:val="24"/>
+                <w:rtl/>
+                <w:lang w:bidi="fa-IR"/>
+              </w:rPr>
+              <w:t xml:space="preserve"> را بده.</w:t>
+            </w:r>
+          </w:p>
+        </w:tc>
+        <w:tc>
+          <w:tcPr>
+            <w:tcW w:w="2380" w:type="dxa"/>
+          </w:tcPr>
+          <w:p>
+            <w:pPr>
+              <w:bidi/>
+              <w:spacing w:after="0" w:line="240" w:lineRule="auto"/>
+              <w:jc w:val="center"/>
+              <w:cnfStyle w:val="000000000000" w:firstRow="0" w:lastRow="0" w:firstColumn="0" w:lastColumn="0" w:oddVBand="0" w:evenVBand="0" w:oddHBand="0" w:evenHBand="0" w:firstRowFirstColumn="0" w:firstRowLastColumn="0" w:lastRowFirstColumn="0" w:lastRowLastColumn="0"/>
+              <w:rPr>
+                <w:rFonts w:cs="B Nazanin" w:hint="cs"/>
+                <w:sz w:val="24"/>
+                <w:szCs w:val="24"/>
+                <w:rtl/>
+                <w:lang w:bidi="fa-IR"/>
+              </w:rPr>
+            </w:pPr>
+            <w:r>
+              <w:rPr>
+                <w:rFonts w:cs="B Nazanin" w:hint="cs"/>
+                <w:sz w:val="24"/>
+                <w:szCs w:val="24"/>
+                <w:rtl/>
+                <w:lang w:bidi="fa-IR"/>
+              </w:rPr>
+              <w:t>پرواز</w:t>
+            </w:r>
+          </w:p>
+        </w:tc>
+      </w:tr>
+      <w:tr>
+        <w:trPr>
+          <w:cnfStyle w:val="000000100000" w:firstRow="0" w:lastRow="0" w:firstColumn="0" w:lastColumn="0" w:oddVBand="0" w:evenVBand="0" w:oddHBand="1" w:evenHBand="0" w:firstRowFirstColumn="0" w:firstRowLastColumn="0" w:lastRowFirstColumn="0" w:lastRowLastColumn="0"/>
+          <w:trHeight w:val="490"/>
+        </w:trPr>
+        <w:tc>
+          <w:tcPr>
+            <w:cnfStyle w:val="001000000000" w:firstRow="0" w:lastRow="0" w:firstColumn="1" w:lastColumn="0" w:oddVBand="0" w:evenVBand="0" w:oddHBand="0" w:evenHBand="0" w:firstRowFirstColumn="0" w:firstRowLastColumn="0" w:lastRowFirstColumn="0" w:lastRowLastColumn="0"/>
+            <w:tcW w:w="898" w:type="dxa"/>
+          </w:tcPr>
+          <w:p>
+            <w:pPr>
+              <w:bidi/>
+              <w:spacing w:after="0" w:line="240" w:lineRule="auto"/>
+              <w:jc w:val="center"/>
+              <w:rPr>
+                <w:rFonts w:cs="B Nazanin" w:hint="cs"/>
+                <w:sz w:val="24"/>
+                <w:szCs w:val="24"/>
+                <w:rtl/>
+                <w:lang w:bidi="fa-IR"/>
+              </w:rPr>
+            </w:pPr>
+            <w:r>
+              <w:rPr>
+                <w:rFonts w:cs="B Nazanin" w:hint="cs"/>
+                <w:sz w:val="24"/>
+                <w:szCs w:val="24"/>
+                <w:rtl/>
+                <w:lang w:bidi="fa-IR"/>
+              </w:rPr>
+              <w:t>33</w:t>
+            </w:r>
+          </w:p>
+        </w:tc>
+        <w:tc>
+          <w:tcPr>
+            <w:tcW w:w="5554" w:type="dxa"/>
+          </w:tcPr>
+          <w:p>
+            <w:pPr>
+              <w:bidi/>
+              <w:spacing w:after="0" w:line="240" w:lineRule="auto"/>
+              <w:jc w:val="center"/>
+              <w:cnfStyle w:val="000000100000" w:firstRow="0" w:lastRow="0" w:firstColumn="0" w:lastColumn="0" w:oddVBand="0" w:evenVBand="0" w:oddHBand="1" w:evenHBand="0" w:firstRowFirstColumn="0" w:firstRowLastColumn="0" w:lastRowFirstColumn="0" w:lastRowLastColumn="0"/>
+              <w:rPr>
+                <w:rFonts w:cs="B Nazanin" w:hint="cs"/>
+                <w:sz w:val="24"/>
+                <w:szCs w:val="24"/>
+                <w:rtl/>
+                <w:lang w:bidi="fa-IR"/>
+              </w:rPr>
+            </w:pPr>
+            <w:r>
+              <w:rPr>
+                <w:rFonts w:cs="B Nazanin" w:hint="cs"/>
+                <w:sz w:val="24"/>
+                <w:szCs w:val="24"/>
+                <w:rtl/>
+                <w:lang w:bidi="fa-IR"/>
+              </w:rPr>
+              <w:t xml:space="preserve">نام و لوگوی شرکت هواپیمایی مالک هواپیمای </w:t>
+            </w:r>
+            <w:r>
+              <w:rPr>
+                <w:rFonts w:cs="B Nazanin"/>
+                <w:sz w:val="24"/>
+                <w:szCs w:val="24"/>
+                <w:lang w:bidi="fa-IR"/>
+              </w:rPr>
+              <w:t>x</w:t>
+            </w:r>
+            <w:r>
+              <w:rPr>
+                <w:rFonts w:cs="B Nazanin" w:hint="cs"/>
+                <w:sz w:val="24"/>
+                <w:szCs w:val="24"/>
+                <w:rtl/>
+                <w:lang w:bidi="fa-IR"/>
+              </w:rPr>
+              <w:t xml:space="preserve"> را نمایش بده.</w:t>
+            </w:r>
+          </w:p>
+        </w:tc>
+        <w:tc>
+          <w:tcPr>
+            <w:tcW w:w="2380" w:type="dxa"/>
+          </w:tcPr>
+          <w:p>
+            <w:pPr>
+              <w:bidi/>
+              <w:spacing w:after="0" w:line="240" w:lineRule="auto"/>
+              <w:jc w:val="center"/>
+              <w:cnfStyle w:val="000000100000" w:firstRow="0" w:lastRow="0" w:firstColumn="0" w:lastColumn="0" w:oddVBand="0" w:evenVBand="0" w:oddHBand="1" w:evenHBand="0" w:firstRowFirstColumn="0" w:firstRowLastColumn="0" w:lastRowFirstColumn="0" w:lastRowLastColumn="0"/>
+              <w:rPr>
+                <w:rFonts w:cs="B Nazanin" w:hint="cs"/>
+                <w:sz w:val="24"/>
+                <w:szCs w:val="24"/>
+                <w:rtl/>
+                <w:lang w:bidi="fa-IR"/>
+              </w:rPr>
+            </w:pPr>
+            <w:r>
+              <w:rPr>
+                <w:rFonts w:cs="B Nazanin" w:hint="cs"/>
+                <w:sz w:val="24"/>
+                <w:szCs w:val="24"/>
+                <w:rtl/>
+                <w:lang w:bidi="fa-IR"/>
+              </w:rPr>
+              <w:t xml:space="preserve">هواپیما </w:t>
+            </w:r>
+            <w:r>
+              <w:rPr>
+                <w:rFonts w:ascii="Sakkal Majalla" w:hAnsi="Sakkal Majalla" w:cs="Sakkal Majalla" w:hint="cs"/>
+                <w:sz w:val="24"/>
+                <w:szCs w:val="24"/>
+                <w:rtl/>
+                <w:lang w:bidi="fa-IR"/>
+              </w:rPr>
+              <w:t>–</w:t>
+            </w:r>
+            <w:r>
+              <w:rPr>
+                <w:rFonts w:cs="B Nazanin" w:hint="cs"/>
+                <w:sz w:val="24"/>
+                <w:szCs w:val="24"/>
+                <w:rtl/>
+                <w:lang w:bidi="fa-IR"/>
+              </w:rPr>
+              <w:t xml:space="preserve"> شرکت هواپیمایی</w:t>
+            </w:r>
+          </w:p>
+        </w:tc>
+      </w:tr>
+      <w:tr>
+        <w:trPr>
+          <w:trHeight w:val="490"/>
+        </w:trPr>
+        <w:tc>
+          <w:tcPr>
+            <w:cnfStyle w:val="001000000000" w:firstRow="0" w:lastRow="0" w:firstColumn="1" w:lastColumn="0" w:oddVBand="0" w:evenVBand="0" w:oddHBand="0" w:evenHBand="0" w:firstRowFirstColumn="0" w:firstRowLastColumn="0" w:lastRowFirstColumn="0" w:lastRowLastColumn="0"/>
+            <w:tcW w:w="898" w:type="dxa"/>
+          </w:tcPr>
+          <w:p>
+            <w:pPr>
+              <w:bidi/>
+              <w:spacing w:after="0" w:line="240" w:lineRule="auto"/>
+              <w:jc w:val="center"/>
+              <w:rPr>
+                <w:rFonts w:cs="B Nazanin" w:hint="cs"/>
+                <w:sz w:val="24"/>
+                <w:szCs w:val="24"/>
+                <w:rtl/>
+                <w:lang w:bidi="fa-IR"/>
+              </w:rPr>
+            </w:pPr>
+            <w:r>
+              <w:rPr>
+                <w:rFonts w:cs="B Nazanin" w:hint="cs"/>
+                <w:sz w:val="24"/>
+                <w:szCs w:val="24"/>
+                <w:rtl/>
+                <w:lang w:bidi="fa-IR"/>
+              </w:rPr>
+              <w:t>34</w:t>
+            </w:r>
+          </w:p>
+        </w:tc>
+        <w:tc>
+          <w:tcPr>
+            <w:tcW w:w="5554" w:type="dxa"/>
+          </w:tcPr>
+          <w:p>
+            <w:pPr>
+              <w:bidi/>
+              <w:spacing w:after="0" w:line="240" w:lineRule="auto"/>
+              <w:jc w:val="center"/>
+              <w:cnfStyle w:val="000000000000" w:firstRow="0" w:lastRow="0" w:firstColumn="0" w:lastColumn="0" w:oddVBand="0" w:evenVBand="0" w:oddHBand="0" w:evenHBand="0" w:firstRowFirstColumn="0" w:firstRowLastColumn="0" w:lastRowFirstColumn="0" w:lastRowLastColumn="0"/>
+              <w:rPr>
+                <w:rFonts w:cs="B Nazanin" w:hint="cs"/>
+                <w:sz w:val="24"/>
+                <w:szCs w:val="24"/>
+                <w:rtl/>
+                <w:lang w:bidi="fa-IR"/>
+              </w:rPr>
+            </w:pPr>
+            <w:r>
+              <w:rPr>
+                <w:rFonts w:cs="B Nazanin" w:hint="cs"/>
+                <w:sz w:val="24"/>
+                <w:szCs w:val="24"/>
+                <w:rtl/>
+                <w:lang w:bidi="fa-IR"/>
+              </w:rPr>
+              <w:t>شرکت هواپیمایی جدید را اضافه کن.</w:t>
+            </w:r>
+          </w:p>
+        </w:tc>
+        <w:tc>
+          <w:tcPr>
+            <w:tcW w:w="2380" w:type="dxa"/>
+          </w:tcPr>
+          <w:p>
+            <w:pPr>
+              <w:bidi/>
+              <w:spacing w:after="0" w:line="240" w:lineRule="auto"/>
+              <w:jc w:val="center"/>
+              <w:cnfStyle w:val="000000000000" w:firstRow="0" w:lastRow="0" w:firstColumn="0" w:lastColumn="0" w:oddVBand="0" w:evenVBand="0" w:oddHBand="0" w:evenHBand="0" w:firstRowFirstColumn="0" w:firstRowLastColumn="0" w:lastRowFirstColumn="0" w:lastRowLastColumn="0"/>
+              <w:rPr>
+                <w:rFonts w:cs="B Nazanin" w:hint="cs"/>
+                <w:sz w:val="24"/>
+                <w:szCs w:val="24"/>
+                <w:rtl/>
+                <w:lang w:bidi="fa-IR"/>
+              </w:rPr>
+            </w:pPr>
+            <w:r>
+              <w:rPr>
+                <w:rFonts w:cs="B Nazanin" w:hint="cs"/>
+                <w:sz w:val="24"/>
+                <w:szCs w:val="24"/>
+                <w:rtl/>
+                <w:lang w:bidi="fa-IR"/>
+              </w:rPr>
+              <w:t>شرکت هواپیمایی</w:t>
+            </w:r>
+          </w:p>
+        </w:tc>
+      </w:tr>
+      <w:tr>
+        <w:trPr>
+          <w:cnfStyle w:val="000000100000" w:firstRow="0" w:lastRow="0" w:firstColumn="0" w:lastColumn="0" w:oddVBand="0" w:evenVBand="0" w:oddHBand="1" w:evenHBand="0" w:firstRowFirstColumn="0" w:firstRowLastColumn="0" w:lastRowFirstColumn="0" w:lastRowLastColumn="0"/>
+          <w:trHeight w:val="490"/>
+        </w:trPr>
+        <w:tc>
+          <w:tcPr>
+            <w:cnfStyle w:val="001000000000" w:firstRow="0" w:lastRow="0" w:firstColumn="1" w:lastColumn="0" w:oddVBand="0" w:evenVBand="0" w:oddHBand="0" w:evenHBand="0" w:firstRowFirstColumn="0" w:firstRowLastColumn="0" w:lastRowFirstColumn="0" w:lastRowLastColumn="0"/>
+            <w:tcW w:w="898" w:type="dxa"/>
+          </w:tcPr>
+          <w:p>
+            <w:pPr>
+              <w:bidi/>
+              <w:spacing w:after="0" w:line="240" w:lineRule="auto"/>
+              <w:jc w:val="center"/>
+              <w:rPr>
+                <w:rFonts w:cs="B Nazanin" w:hint="cs"/>
+                <w:sz w:val="24"/>
+                <w:szCs w:val="24"/>
+                <w:rtl/>
+                <w:lang w:bidi="fa-IR"/>
+              </w:rPr>
+            </w:pPr>
+          </w:p>
+        </w:tc>
+        <w:tc>
+          <w:tcPr>
+            <w:tcW w:w="5554" w:type="dxa"/>
+          </w:tcPr>
+          <w:p>
+            <w:pPr>
+              <w:bidi/>
+              <w:spacing w:after="0" w:line="240" w:lineRule="auto"/>
+              <w:jc w:val="center"/>
+              <w:cnfStyle w:val="000000100000" w:firstRow="0" w:lastRow="0" w:firstColumn="0" w:lastColumn="0" w:oddVBand="0" w:evenVBand="0" w:oddHBand="1" w:evenHBand="0" w:firstRowFirstColumn="0" w:firstRowLastColumn="0" w:lastRowFirstColumn="0" w:lastRowLastColumn="0"/>
+              <w:rPr>
+                <w:rFonts w:cs="B Nazanin" w:hint="cs"/>
+                <w:sz w:val="24"/>
+                <w:szCs w:val="24"/>
+                <w:rtl/>
+                <w:lang w:bidi="fa-IR"/>
+              </w:rPr>
+            </w:pPr>
+          </w:p>
+        </w:tc>
+        <w:tc>
+          <w:tcPr>
+            <w:tcW w:w="2380" w:type="dxa"/>
+          </w:tcPr>
+          <w:p>
+            <w:pPr>
+              <w:bidi/>
+              <w:spacing w:after="0" w:line="240" w:lineRule="auto"/>
+              <w:jc w:val="center"/>
+              <w:cnfStyle w:val="000000100000" w:firstRow="0" w:lastRow="0" w:firstColumn="0" w:lastColumn="0" w:oddVBand="0" w:evenVBand="0" w:oddHBand="1" w:evenHBand="0" w:firstRowFirstColumn="0" w:firstRowLastColumn="0" w:lastRowFirstColumn="0" w:lastRowLastColumn="0"/>
+              <w:rPr>
+                <w:rFonts w:cs="B Nazanin" w:hint="cs"/>
+                <w:sz w:val="24"/>
+                <w:szCs w:val="24"/>
+                <w:rtl/>
+                <w:lang w:bidi="fa-IR"/>
+              </w:rPr>
+            </w:pPr>
+          </w:p>
+        </w:tc>
+      </w:tr>
+      <w:tr>
+        <w:trPr>
+          <w:trHeight w:val="490"/>
+        </w:trPr>
+        <w:tc>
+          <w:tcPr>
+            <w:cnfStyle w:val="001000000000" w:firstRow="0" w:lastRow="0" w:firstColumn="1" w:lastColumn="0" w:oddVBand="0" w:evenVBand="0" w:oddHBand="0" w:evenHBand="0" w:firstRowFirstColumn="0" w:firstRowLastColumn="0" w:lastRowFirstColumn="0" w:lastRowLastColumn="0"/>
+            <w:tcW w:w="898" w:type="dxa"/>
+          </w:tcPr>
+          <w:p>
+            <w:pPr>
+              <w:bidi/>
+              <w:spacing w:after="0" w:line="240" w:lineRule="auto"/>
+              <w:jc w:val="center"/>
+              <w:rPr>
+                <w:rFonts w:cs="B Nazanin" w:hint="cs"/>
+                <w:sz w:val="24"/>
+                <w:szCs w:val="24"/>
+                <w:rtl/>
+                <w:lang w:bidi="fa-IR"/>
+              </w:rPr>
+            </w:pPr>
+            <w:r>
+              <w:rPr>
+                <w:rFonts w:cs="B Nazanin" w:hint="cs"/>
+                <w:sz w:val="24"/>
+                <w:szCs w:val="24"/>
+                <w:rtl/>
+                <w:lang w:bidi="fa-IR"/>
+              </w:rPr>
+              <w:t>35</w:t>
+            </w:r>
+          </w:p>
+        </w:tc>
+        <w:tc>
+          <w:tcPr>
+            <w:tcW w:w="5554" w:type="dxa"/>
+          </w:tcPr>
+          <w:p>
+            <w:pPr>
+              <w:bidi/>
+              <w:spacing w:after="0" w:line="240" w:lineRule="auto"/>
+              <w:jc w:val="center"/>
+              <w:cnfStyle w:val="000000000000" w:firstRow="0" w:lastRow="0" w:firstColumn="0" w:lastColumn="0" w:oddVBand="0" w:evenVBand="0" w:oddHBand="0" w:evenHBand="0" w:firstRowFirstColumn="0" w:firstRowLastColumn="0" w:lastRowFirstColumn="0" w:lastRowLastColumn="0"/>
+              <w:rPr>
+                <w:rFonts w:cs="B Nazanin" w:hint="cs"/>
+                <w:sz w:val="24"/>
+                <w:szCs w:val="24"/>
+                <w:rtl/>
+                <w:lang w:bidi="fa-IR"/>
+              </w:rPr>
+            </w:pPr>
+            <w:r>
+              <w:rPr>
+                <w:rFonts w:cs="B Nazanin" w:hint="cs"/>
+                <w:sz w:val="24"/>
+                <w:szCs w:val="24"/>
+                <w:rtl/>
+                <w:lang w:bidi="fa-IR"/>
+              </w:rPr>
+              <w:t>هواپیمای مسافربری(باربری) جدید را به لیست هواپیماها اضافه کن.</w:t>
+            </w:r>
+          </w:p>
+        </w:tc>
+        <w:tc>
+          <w:tcPr>
+            <w:tcW w:w="2380" w:type="dxa"/>
+          </w:tcPr>
+          <w:p>
+            <w:pPr>
+              <w:bidi/>
+              <w:spacing w:after="0" w:line="240" w:lineRule="auto"/>
+              <w:jc w:val="center"/>
+              <w:cnfStyle w:val="000000000000" w:firstRow="0" w:lastRow="0" w:firstColumn="0" w:lastColumn="0" w:oddVBand="0" w:evenVBand="0" w:oddHBand="0" w:evenHBand="0" w:firstRowFirstColumn="0" w:firstRowLastColumn="0" w:lastRowFirstColumn="0" w:lastRowLastColumn="0"/>
+              <w:rPr>
+                <w:rFonts w:cs="B Nazanin" w:hint="cs"/>
+                <w:sz w:val="24"/>
+                <w:szCs w:val="24"/>
+                <w:rtl/>
+                <w:lang w:bidi="fa-IR"/>
+              </w:rPr>
+            </w:pPr>
+            <w:r>
+              <w:rPr>
+                <w:rFonts w:cs="B Nazanin" w:hint="cs"/>
+                <w:sz w:val="24"/>
+                <w:szCs w:val="24"/>
+                <w:rtl/>
+                <w:lang w:bidi="fa-IR"/>
+              </w:rPr>
+              <w:t xml:space="preserve">هواپیما </w:t>
+            </w:r>
+            <w:r>
+              <w:rPr>
+                <w:rFonts w:ascii="Sakkal Majalla" w:hAnsi="Sakkal Majalla" w:cs="Sakkal Majalla" w:hint="cs"/>
+                <w:sz w:val="24"/>
+                <w:szCs w:val="24"/>
+                <w:rtl/>
+                <w:lang w:bidi="fa-IR"/>
+              </w:rPr>
+              <w:t>–</w:t>
+            </w:r>
+            <w:r>
+              <w:rPr>
+                <w:rFonts w:cs="B Nazanin" w:hint="cs"/>
+                <w:sz w:val="24"/>
+                <w:szCs w:val="24"/>
+                <w:rtl/>
+                <w:lang w:bidi="fa-IR"/>
+              </w:rPr>
+              <w:t xml:space="preserve"> هواپیمای مسافربری(باربری)</w:t>
+            </w:r>
+            <w:r>
+              <w:rPr>
+                <w:rFonts w:cs="B Nazanin" w:hint="cs"/>
+                <w:sz w:val="24"/>
+                <w:szCs w:val="24"/>
+                <w:rtl/>
+                <w:lang w:bidi="fa-IR"/>
+              </w:rPr>
+              <w:t xml:space="preserve"> </w:t>
+            </w:r>
+            <w:r>
+              <w:rPr>
+                <w:rFonts w:ascii="Sakkal Majalla" w:hAnsi="Sakkal Majalla" w:cs="Sakkal Majalla" w:hint="cs"/>
+                <w:sz w:val="24"/>
+                <w:szCs w:val="24"/>
+                <w:rtl/>
+                <w:lang w:bidi="fa-IR"/>
+              </w:rPr>
+              <w:t>–</w:t>
+            </w:r>
+            <w:r>
+              <w:rPr>
+                <w:rFonts w:cs="B Nazanin" w:hint="cs"/>
+                <w:sz w:val="24"/>
+                <w:szCs w:val="24"/>
+                <w:rtl/>
+                <w:lang w:bidi="fa-IR"/>
+              </w:rPr>
+              <w:t xml:space="preserve"> شرکت هواپیمایی</w:t>
+            </w:r>
+          </w:p>
+        </w:tc>
+      </w:tr>
+      <w:tr>
+        <w:trPr>
+          <w:cnfStyle w:val="000000100000" w:firstRow="0" w:lastRow="0" w:firstColumn="0" w:lastColumn="0" w:oddVBand="0" w:evenVBand="0" w:oddHBand="1" w:evenHBand="0" w:firstRowFirstColumn="0" w:firstRowLastColumn="0" w:lastRowFirstColumn="0" w:lastRowLastColumn="0"/>
+          <w:trHeight w:val="490"/>
+        </w:trPr>
+        <w:tc>
+          <w:tcPr>
+            <w:cnfStyle w:val="001000000000" w:firstRow="0" w:lastRow="0" w:firstColumn="1" w:lastColumn="0" w:oddVBand="0" w:evenVBand="0" w:oddHBand="0" w:evenHBand="0" w:firstRowFirstColumn="0" w:firstRowLastColumn="0" w:lastRowFirstColumn="0" w:lastRowLastColumn="0"/>
+            <w:tcW w:w="898" w:type="dxa"/>
+          </w:tcPr>
+          <w:p>
+            <w:pPr>
+              <w:bidi/>
+              <w:spacing w:after="0" w:line="240" w:lineRule="auto"/>
+              <w:jc w:val="center"/>
+              <w:rPr>
+                <w:rFonts w:cs="B Nazanin" w:hint="cs"/>
+                <w:sz w:val="24"/>
+                <w:szCs w:val="24"/>
+                <w:rtl/>
+                <w:lang w:bidi="fa-IR"/>
+              </w:rPr>
+            </w:pPr>
+            <w:r>
+              <w:rPr>
+                <w:rFonts w:cs="B Nazanin" w:hint="cs"/>
+                <w:sz w:val="24"/>
+                <w:szCs w:val="24"/>
+                <w:rtl/>
+                <w:lang w:bidi="fa-IR"/>
+              </w:rPr>
+              <w:t>36</w:t>
+            </w:r>
+          </w:p>
+        </w:tc>
+        <w:tc>
+          <w:tcPr>
+            <w:tcW w:w="5554" w:type="dxa"/>
+          </w:tcPr>
+          <w:p>
+            <w:pPr>
+              <w:bidi/>
+              <w:spacing w:after="0" w:line="240" w:lineRule="auto"/>
+              <w:jc w:val="center"/>
+              <w:cnfStyle w:val="000000100000" w:firstRow="0" w:lastRow="0" w:firstColumn="0" w:lastColumn="0" w:oddVBand="0" w:evenVBand="0" w:oddHBand="1" w:evenHBand="0" w:firstRowFirstColumn="0" w:firstRowLastColumn="0" w:lastRowFirstColumn="0" w:lastRowLastColumn="0"/>
+              <w:rPr>
+                <w:rFonts w:cs="B Nazanin" w:hint="cs"/>
+                <w:sz w:val="24"/>
+                <w:szCs w:val="24"/>
+                <w:rtl/>
+                <w:lang w:bidi="fa-IR"/>
+              </w:rPr>
+            </w:pPr>
+            <w:r>
+              <w:rPr>
+                <w:rFonts w:cs="B Nazanin" w:hint="cs"/>
+                <w:sz w:val="24"/>
+                <w:szCs w:val="24"/>
+                <w:rtl/>
+                <w:lang w:bidi="fa-IR"/>
+              </w:rPr>
+              <w:t xml:space="preserve">پرواز شماره </w:t>
+            </w:r>
+            <w:r>
+              <w:rPr>
+                <w:rFonts w:cs="B Nazanin"/>
+                <w:sz w:val="24"/>
+                <w:szCs w:val="24"/>
+                <w:lang w:bidi="fa-IR"/>
+              </w:rPr>
+              <w:t>x</w:t>
+            </w:r>
+            <w:r>
+              <w:rPr>
+                <w:rFonts w:cs="B Nazanin" w:hint="cs"/>
+                <w:sz w:val="24"/>
+                <w:szCs w:val="24"/>
+                <w:rtl/>
+                <w:lang w:bidi="fa-IR"/>
+              </w:rPr>
+              <w:t xml:space="preserve"> را به لیست اضافه کن.</w:t>
+            </w:r>
+          </w:p>
+        </w:tc>
+        <w:tc>
+          <w:tcPr>
+            <w:tcW w:w="2380" w:type="dxa"/>
+          </w:tcPr>
+          <w:p>
+            <w:pPr>
+              <w:bidi/>
+              <w:spacing w:after="0" w:line="240" w:lineRule="auto"/>
+              <w:jc w:val="center"/>
+              <w:cnfStyle w:val="000000100000" w:firstRow="0" w:lastRow="0" w:firstColumn="0" w:lastColumn="0" w:oddVBand="0" w:evenVBand="0" w:oddHBand="1" w:evenHBand="0" w:firstRowFirstColumn="0" w:firstRowLastColumn="0" w:lastRowFirstColumn="0" w:lastRowLastColumn="0"/>
+              <w:rPr>
+                <w:rFonts w:cs="B Nazanin" w:hint="cs"/>
+                <w:sz w:val="24"/>
+                <w:szCs w:val="24"/>
+                <w:rtl/>
+                <w:lang w:bidi="fa-IR"/>
+              </w:rPr>
+            </w:pPr>
+            <w:r>
+              <w:rPr>
+                <w:rFonts w:cs="B Nazanin" w:hint="cs"/>
+                <w:sz w:val="24"/>
+                <w:szCs w:val="24"/>
+                <w:rtl/>
+                <w:lang w:bidi="fa-IR"/>
+              </w:rPr>
+              <w:t xml:space="preserve">پرواز - </w:t>
+            </w:r>
+            <w:r>
+              <w:rPr>
+                <w:rFonts w:cs="B Nazanin" w:hint="cs"/>
+                <w:sz w:val="24"/>
+                <w:szCs w:val="24"/>
+                <w:rtl/>
+                <w:lang w:bidi="fa-IR"/>
+              </w:rPr>
+              <w:t>شرکت هواپیمایی</w:t>
+            </w:r>
+            <w:r>
+              <w:rPr>
+                <w:rFonts w:cs="B Nazanin" w:hint="cs"/>
+                <w:sz w:val="24"/>
+                <w:szCs w:val="24"/>
+                <w:rtl/>
+                <w:lang w:bidi="fa-IR"/>
+              </w:rPr>
+              <w:t xml:space="preserve"> </w:t>
+            </w:r>
+            <w:r>
+              <w:rPr>
+                <w:rFonts w:ascii="Sakkal Majalla" w:hAnsi="Sakkal Majalla" w:cs="Sakkal Majalla" w:hint="cs"/>
+                <w:sz w:val="24"/>
+                <w:szCs w:val="24"/>
+                <w:rtl/>
+                <w:lang w:bidi="fa-IR"/>
+              </w:rPr>
+              <w:t>–</w:t>
+            </w:r>
+            <w:r>
+              <w:rPr>
+                <w:rFonts w:cs="B Nazanin" w:hint="cs"/>
+                <w:sz w:val="24"/>
+                <w:szCs w:val="24"/>
+                <w:rtl/>
+                <w:lang w:bidi="fa-IR"/>
+              </w:rPr>
+              <w:t xml:space="preserve"> خدمه پرواز </w:t>
+            </w:r>
+            <w:r>
+              <w:rPr>
+                <w:rFonts w:ascii="Sakkal Majalla" w:hAnsi="Sakkal Majalla" w:cs="Sakkal Majalla" w:hint="cs"/>
+                <w:sz w:val="24"/>
+                <w:szCs w:val="24"/>
+                <w:rtl/>
+                <w:lang w:bidi="fa-IR"/>
+              </w:rPr>
+              <w:t>–</w:t>
+            </w:r>
+            <w:r>
+              <w:rPr>
+                <w:rFonts w:cs="B Nazanin" w:hint="cs"/>
+                <w:sz w:val="24"/>
+                <w:szCs w:val="24"/>
+                <w:rtl/>
+                <w:lang w:bidi="fa-IR"/>
+              </w:rPr>
+              <w:t xml:space="preserve"> کلاس پرواز - هواپیما</w:t>
+            </w:r>
+          </w:p>
+        </w:tc>
+      </w:tr>
+      <w:tr>
+        <w:trPr>
+          <w:trHeight w:val="490"/>
+        </w:trPr>
+        <w:tc>
+          <w:tcPr>
+            <w:cnfStyle w:val="001000000000" w:firstRow="0" w:lastRow="0" w:firstColumn="1" w:lastColumn="0" w:oddVBand="0" w:evenVBand="0" w:oddHBand="0" w:evenHBand="0" w:firstRowFirstColumn="0" w:firstRowLastColumn="0" w:lastRowFirstColumn="0" w:lastRowLastColumn="0"/>
+            <w:tcW w:w="898" w:type="dxa"/>
+          </w:tcPr>
+          <w:p>
+            <w:pPr>
+              <w:bidi/>
+              <w:spacing w:after="0" w:line="240" w:lineRule="auto"/>
+              <w:jc w:val="center"/>
+              <w:rPr>
+                <w:rFonts w:cs="B Nazanin" w:hint="cs"/>
+                <w:sz w:val="24"/>
+                <w:szCs w:val="24"/>
+                <w:rtl/>
+                <w:lang w:bidi="fa-IR"/>
+              </w:rPr>
+            </w:pPr>
+            <w:r>
+              <w:rPr>
+                <w:rFonts w:cs="B Nazanin" w:hint="cs"/>
+                <w:sz w:val="24"/>
+                <w:szCs w:val="24"/>
+                <w:rtl/>
+                <w:lang w:bidi="fa-IR"/>
+              </w:rPr>
+              <w:t>37</w:t>
+            </w:r>
+          </w:p>
+        </w:tc>
+        <w:tc>
+          <w:tcPr>
+            <w:tcW w:w="5554" w:type="dxa"/>
+          </w:tcPr>
+          <w:p>
+            <w:pPr>
+              <w:tabs>
+                <w:tab w:val="left" w:pos="2113"/>
+              </w:tabs>
+              <w:bidi/>
+              <w:spacing w:after="0" w:line="240" w:lineRule="auto"/>
+              <w:jc w:val="center"/>
+              <w:cnfStyle w:val="000000000000" w:firstRow="0" w:lastRow="0" w:firstColumn="0" w:lastColumn="0" w:oddVBand="0" w:evenVBand="0" w:oddHBand="0" w:evenHBand="0" w:firstRowFirstColumn="0" w:firstRowLastColumn="0" w:lastRowFirstColumn="0" w:lastRowLastColumn="0"/>
+              <w:rPr>
+                <w:rFonts w:cs="B Nazanin" w:hint="cs"/>
+                <w:sz w:val="24"/>
+                <w:szCs w:val="24"/>
+                <w:rtl/>
+                <w:lang w:bidi="fa-IR"/>
+              </w:rPr>
+            </w:pPr>
+            <w:r>
+              <w:rPr>
+                <w:rFonts w:cs="B Nazanin" w:hint="cs"/>
+                <w:sz w:val="24"/>
+                <w:szCs w:val="24"/>
+                <w:rtl/>
+                <w:lang w:bidi="fa-IR"/>
+              </w:rPr>
+              <w:t xml:space="preserve">بار جدید با شماره بارنامه </w:t>
+            </w:r>
+            <w:r>
+              <w:rPr>
+                <w:rFonts w:cs="B Nazanin"/>
+                <w:sz w:val="24"/>
+                <w:szCs w:val="24"/>
+                <w:lang w:bidi="fa-IR"/>
+              </w:rPr>
+              <w:t>x</w:t>
+            </w:r>
+            <w:r>
+              <w:rPr>
+                <w:rFonts w:cs="B Nazanin" w:hint="cs"/>
+                <w:sz w:val="24"/>
+                <w:szCs w:val="24"/>
+                <w:rtl/>
+                <w:lang w:bidi="fa-IR"/>
+              </w:rPr>
+              <w:t xml:space="preserve"> را اضافه کن.</w:t>
+            </w:r>
+          </w:p>
+        </w:tc>
+        <w:tc>
+          <w:tcPr>
+            <w:tcW w:w="2380" w:type="dxa"/>
+          </w:tcPr>
+          <w:p>
+            <w:pPr>
+              <w:bidi/>
+              <w:spacing w:after="0" w:line="240" w:lineRule="auto"/>
+              <w:jc w:val="center"/>
+              <w:cnfStyle w:val="000000000000" w:firstRow="0" w:lastRow="0" w:firstColumn="0" w:lastColumn="0" w:oddVBand="0" w:evenVBand="0" w:oddHBand="0" w:evenHBand="0" w:firstRowFirstColumn="0" w:firstRowLastColumn="0" w:lastRowFirstColumn="0" w:lastRowLastColumn="0"/>
+              <w:rPr>
+                <w:rFonts w:cs="B Nazanin" w:hint="cs"/>
+                <w:sz w:val="24"/>
+                <w:szCs w:val="24"/>
+                <w:rtl/>
+                <w:lang w:bidi="fa-IR"/>
+              </w:rPr>
+            </w:pPr>
+            <w:r>
+              <w:rPr>
+                <w:rFonts w:cs="B Nazanin" w:hint="cs"/>
+                <w:sz w:val="24"/>
+                <w:szCs w:val="24"/>
+                <w:rtl/>
+                <w:lang w:bidi="fa-IR"/>
+              </w:rPr>
+              <w:t xml:space="preserve">بار </w:t>
+            </w:r>
+            <w:r>
+              <w:rPr>
+                <w:rFonts w:ascii="Sakkal Majalla" w:hAnsi="Sakkal Majalla" w:cs="Sakkal Majalla" w:hint="cs"/>
+                <w:sz w:val="24"/>
+                <w:szCs w:val="24"/>
+                <w:rtl/>
+                <w:lang w:bidi="fa-IR"/>
+              </w:rPr>
+              <w:t>–</w:t>
+            </w:r>
+            <w:r>
+              <w:rPr>
+                <w:rFonts w:cs="B Nazanin" w:hint="cs"/>
+                <w:sz w:val="24"/>
+                <w:szCs w:val="24"/>
+                <w:rtl/>
+                <w:lang w:bidi="fa-IR"/>
+              </w:rPr>
+              <w:t xml:space="preserve"> صاحب بار</w:t>
+            </w:r>
+          </w:p>
+        </w:tc>
+      </w:tr>
+      <w:tr>
+        <w:trPr>
+          <w:cnfStyle w:val="000000100000" w:firstRow="0" w:lastRow="0" w:firstColumn="0" w:lastColumn="0" w:oddVBand="0" w:evenVBand="0" w:oddHBand="1" w:evenHBand="0" w:firstRowFirstColumn="0" w:firstRowLastColumn="0" w:lastRowFirstColumn="0" w:lastRowLastColumn="0"/>
+          <w:trHeight w:val="490"/>
+        </w:trPr>
+        <w:tc>
+          <w:tcPr>
+            <w:cnfStyle w:val="001000000000" w:firstRow="0" w:lastRow="0" w:firstColumn="1" w:lastColumn="0" w:oddVBand="0" w:evenVBand="0" w:oddHBand="0" w:evenHBand="0" w:firstRowFirstColumn="0" w:firstRowLastColumn="0" w:lastRowFirstColumn="0" w:lastRowLastColumn="0"/>
+            <w:tcW w:w="898" w:type="dxa"/>
+          </w:tcPr>
+          <w:p>
+            <w:pPr>
+              <w:bidi/>
+              <w:spacing w:after="0" w:line="240" w:lineRule="auto"/>
+              <w:jc w:val="center"/>
+              <w:rPr>
+                <w:rFonts w:cs="B Nazanin" w:hint="cs"/>
+                <w:sz w:val="24"/>
+                <w:szCs w:val="24"/>
+                <w:rtl/>
+                <w:lang w:bidi="fa-IR"/>
+              </w:rPr>
+            </w:pPr>
+            <w:r>
+              <w:rPr>
+                <w:rFonts w:cs="B Nazanin" w:hint="cs"/>
+                <w:sz w:val="24"/>
+                <w:szCs w:val="24"/>
+                <w:rtl/>
+                <w:lang w:bidi="fa-IR"/>
+              </w:rPr>
+              <w:t>38</w:t>
+            </w:r>
+          </w:p>
+        </w:tc>
+        <w:tc>
+          <w:tcPr>
+            <w:tcW w:w="5554" w:type="dxa"/>
+          </w:tcPr>
+          <w:p>
+            <w:pPr>
+              <w:tabs>
+                <w:tab w:val="left" w:pos="2113"/>
+              </w:tabs>
+              <w:bidi/>
+              <w:spacing w:after="0" w:line="240" w:lineRule="auto"/>
+              <w:jc w:val="center"/>
+              <w:cnfStyle w:val="000000100000" w:firstRow="0" w:lastRow="0" w:firstColumn="0" w:lastColumn="0" w:oddVBand="0" w:evenVBand="0" w:oddHBand="1" w:evenHBand="0" w:firstRowFirstColumn="0" w:firstRowLastColumn="0" w:lastRowFirstColumn="0" w:lastRowLastColumn="0"/>
+              <w:rPr>
+                <w:rFonts w:cs="B Nazanin"/>
+                <w:sz w:val="24"/>
+                <w:szCs w:val="24"/>
+                <w:rtl/>
+                <w:lang w:bidi="fa-IR"/>
+              </w:rPr>
+            </w:pPr>
+            <w:r>
+              <w:rPr>
+                <w:rFonts w:cs="B Nazanin" w:hint="cs"/>
+                <w:sz w:val="24"/>
+                <w:szCs w:val="24"/>
+                <w:rtl/>
+                <w:lang w:bidi="fa-IR"/>
+              </w:rPr>
+              <w:t>پاسپورت مسافر را اضافه کن.</w:t>
+            </w:r>
+          </w:p>
+        </w:tc>
+        <w:tc>
+          <w:tcPr>
+            <w:tcW w:w="2380" w:type="dxa"/>
+          </w:tcPr>
+          <w:p>
+            <w:pPr>
+              <w:bidi/>
+              <w:spacing w:after="0" w:line="240" w:lineRule="auto"/>
+              <w:jc w:val="center"/>
+              <w:cnfStyle w:val="000000100000" w:firstRow="0" w:lastRow="0" w:firstColumn="0" w:lastColumn="0" w:oddVBand="0" w:evenVBand="0" w:oddHBand="1" w:evenHBand="0" w:firstRowFirstColumn="0" w:firstRowLastColumn="0" w:lastRowFirstColumn="0" w:lastRowLastColumn="0"/>
+              <w:rPr>
+                <w:rFonts w:cs="B Nazanin" w:hint="cs"/>
+                <w:sz w:val="24"/>
+                <w:szCs w:val="24"/>
+                <w:rtl/>
+                <w:lang w:bidi="fa-IR"/>
+              </w:rPr>
+            </w:pPr>
+            <w:r>
+              <w:rPr>
+                <w:rFonts w:cs="B Nazanin" w:hint="cs"/>
+                <w:sz w:val="24"/>
+                <w:szCs w:val="24"/>
+                <w:rtl/>
+                <w:lang w:bidi="fa-IR"/>
+              </w:rPr>
+              <w:t>مسافر - پاسپورت</w:t>
+            </w:r>
+          </w:p>
+        </w:tc>
+      </w:tr>
+      <w:tr>
+        <w:trPr>
+          <w:trHeight w:val="490"/>
+        </w:trPr>
+        <w:tc>
+          <w:tcPr>
+            <w:cnfStyle w:val="001000000000" w:firstRow="0" w:lastRow="0" w:firstColumn="1" w:lastColumn="0" w:oddVBand="0" w:evenVBand="0" w:oddHBand="0" w:evenHBand="0" w:firstRowFirstColumn="0" w:firstRowLastColumn="0" w:lastRowFirstColumn="0" w:lastRowLastColumn="0"/>
+            <w:tcW w:w="898" w:type="dxa"/>
+          </w:tcPr>
+          <w:p>
+            <w:pPr>
+              <w:bidi/>
+              <w:spacing w:after="0" w:line="240" w:lineRule="auto"/>
+              <w:jc w:val="center"/>
+              <w:rPr>
+                <w:rFonts w:cs="B Nazanin" w:hint="cs"/>
+                <w:sz w:val="24"/>
+                <w:szCs w:val="24"/>
+                <w:rtl/>
+                <w:lang w:bidi="fa-IR"/>
+              </w:rPr>
+            </w:pPr>
+            <w:r>
+              <w:rPr>
+                <w:rFonts w:cs="B Nazanin" w:hint="cs"/>
+                <w:sz w:val="24"/>
+                <w:szCs w:val="24"/>
+                <w:rtl/>
+                <w:lang w:bidi="fa-IR"/>
+              </w:rPr>
+              <w:t>39</w:t>
+            </w:r>
+          </w:p>
+        </w:tc>
+        <w:tc>
+          <w:tcPr>
+            <w:tcW w:w="5554" w:type="dxa"/>
+          </w:tcPr>
+          <w:p>
+            <w:pPr>
+              <w:tabs>
+                <w:tab w:val="left" w:pos="2113"/>
+              </w:tabs>
+              <w:bidi/>
+              <w:spacing w:after="0" w:line="240" w:lineRule="auto"/>
+              <w:jc w:val="center"/>
+              <w:cnfStyle w:val="000000000000" w:firstRow="0" w:lastRow="0" w:firstColumn="0" w:lastColumn="0" w:oddVBand="0" w:evenVBand="0" w:oddHBand="0" w:evenHBand="0" w:firstRowFirstColumn="0" w:firstRowLastColumn="0" w:lastRowFirstColumn="0" w:lastRowLastColumn="0"/>
+              <w:rPr>
+                <w:rFonts w:cs="B Nazanin" w:hint="cs"/>
+                <w:sz w:val="24"/>
+                <w:szCs w:val="24"/>
+                <w:rtl/>
+                <w:lang w:bidi="fa-IR"/>
+              </w:rPr>
+            </w:pPr>
+            <w:r>
+              <w:rPr>
+                <w:rFonts w:cs="B Nazanin" w:hint="cs"/>
+                <w:sz w:val="24"/>
+                <w:szCs w:val="24"/>
+                <w:rtl/>
+                <w:lang w:bidi="fa-IR"/>
+              </w:rPr>
+              <w:t>کلاس پرواز جدید را اضافه کن.</w:t>
+            </w:r>
+          </w:p>
+        </w:tc>
+        <w:tc>
+          <w:tcPr>
+            <w:tcW w:w="2380" w:type="dxa"/>
+          </w:tcPr>
+          <w:p>
+            <w:pPr>
+              <w:bidi/>
+              <w:spacing w:after="0" w:line="240" w:lineRule="auto"/>
+              <w:jc w:val="center"/>
+              <w:cnfStyle w:val="000000000000" w:firstRow="0" w:lastRow="0" w:firstColumn="0" w:lastColumn="0" w:oddVBand="0" w:evenVBand="0" w:oddHBand="0" w:evenHBand="0" w:firstRowFirstColumn="0" w:firstRowLastColumn="0" w:lastRowFirstColumn="0" w:lastRowLastColumn="0"/>
+              <w:rPr>
+                <w:rFonts w:cs="B Nazanin" w:hint="cs"/>
+                <w:sz w:val="24"/>
+                <w:szCs w:val="24"/>
+                <w:rtl/>
+                <w:lang w:bidi="fa-IR"/>
+              </w:rPr>
+            </w:pPr>
+            <w:r>
+              <w:rPr>
+                <w:rFonts w:cs="B Nazanin" w:hint="cs"/>
+                <w:sz w:val="24"/>
+                <w:szCs w:val="24"/>
+                <w:rtl/>
+                <w:lang w:bidi="fa-IR"/>
+              </w:rPr>
+              <w:t xml:space="preserve">کلاس پرواز </w:t>
+            </w:r>
+            <w:r>
+              <w:rPr>
+                <w:rFonts w:ascii="Sakkal Majalla" w:hAnsi="Sakkal Majalla" w:cs="Sakkal Majalla" w:hint="cs"/>
+                <w:sz w:val="24"/>
+                <w:szCs w:val="24"/>
+                <w:rtl/>
+                <w:lang w:bidi="fa-IR"/>
+              </w:rPr>
+              <w:t>–</w:t>
+            </w:r>
+            <w:r>
+              <w:rPr>
+                <w:rFonts w:cs="B Nazanin" w:hint="cs"/>
+                <w:sz w:val="24"/>
+                <w:szCs w:val="24"/>
+                <w:rtl/>
+                <w:lang w:bidi="fa-IR"/>
+              </w:rPr>
+              <w:t xml:space="preserve"> شرکت هواپیمایی - </w:t>
+            </w:r>
+          </w:p>
+        </w:tc>
+      </w:tr>
+      <w:tr>
+        <w:trPr>
+          <w:cnfStyle w:val="000000100000" w:firstRow="0" w:lastRow="0" w:firstColumn="0" w:lastColumn="0" w:oddVBand="0" w:evenVBand="0" w:oddHBand="1" w:evenHBand="0" w:firstRowFirstColumn="0" w:firstRowLastColumn="0" w:lastRowFirstColumn="0" w:lastRowLastColumn="0"/>
+          <w:trHeight w:val="490"/>
+        </w:trPr>
+        <w:tc>
+          <w:tcPr>
+            <w:cnfStyle w:val="001000000000" w:firstRow="0" w:lastRow="0" w:firstColumn="1" w:lastColumn="0" w:oddVBand="0" w:evenVBand="0" w:oddHBand="0" w:evenHBand="0" w:firstRowFirstColumn="0" w:firstRowLastColumn="0" w:lastRowFirstColumn="0" w:lastRowLastColumn="0"/>
+            <w:tcW w:w="898" w:type="dxa"/>
+          </w:tcPr>
+          <w:p>
+            <w:pPr>
+              <w:bidi/>
+              <w:spacing w:after="0" w:line="240" w:lineRule="auto"/>
+              <w:jc w:val="center"/>
+              <w:rPr>
+                <w:rFonts w:cs="B Nazanin" w:hint="cs"/>
+                <w:sz w:val="24"/>
+                <w:szCs w:val="24"/>
+                <w:rtl/>
+                <w:lang w:bidi="fa-IR"/>
+              </w:rPr>
+            </w:pPr>
+            <w:r>
+              <w:rPr>
+                <w:rFonts w:cs="B Nazanin" w:hint="cs"/>
+                <w:sz w:val="24"/>
+                <w:szCs w:val="24"/>
+                <w:rtl/>
+                <w:lang w:bidi="fa-IR"/>
+              </w:rPr>
+              <w:t>40</w:t>
+            </w:r>
+          </w:p>
+        </w:tc>
+        <w:tc>
+          <w:tcPr>
+            <w:tcW w:w="5554" w:type="dxa"/>
+          </w:tcPr>
+          <w:p>
+            <w:pPr>
+              <w:tabs>
+                <w:tab w:val="left" w:pos="2113"/>
+              </w:tabs>
+              <w:bidi/>
+              <w:spacing w:after="0" w:line="240" w:lineRule="auto"/>
+              <w:jc w:val="center"/>
+              <w:cnfStyle w:val="000000100000" w:firstRow="0" w:lastRow="0" w:firstColumn="0" w:lastColumn="0" w:oddVBand="0" w:evenVBand="0" w:oddHBand="1" w:evenHBand="0" w:firstRowFirstColumn="0" w:firstRowLastColumn="0" w:lastRowFirstColumn="0" w:lastRowLastColumn="0"/>
+              <w:rPr>
+                <w:rFonts w:cs="B Nazanin"/>
+                <w:sz w:val="24"/>
+                <w:szCs w:val="24"/>
+                <w:rtl/>
+                <w:lang w:bidi="fa-IR"/>
+              </w:rPr>
+            </w:pPr>
+            <w:r>
+              <w:rPr>
+                <w:rFonts w:cs="B Nazanin" w:hint="cs"/>
+                <w:sz w:val="24"/>
+                <w:szCs w:val="24"/>
+                <w:rtl/>
+                <w:lang w:bidi="fa-IR"/>
+              </w:rPr>
+              <w:t>خدمه پرواز جدید را اضافه کن.</w:t>
+            </w:r>
+          </w:p>
+        </w:tc>
+        <w:tc>
+          <w:tcPr>
+            <w:tcW w:w="2380" w:type="dxa"/>
+          </w:tcPr>
+          <w:p>
+            <w:pPr>
+              <w:bidi/>
+              <w:spacing w:after="0" w:line="240" w:lineRule="auto"/>
+              <w:jc w:val="center"/>
+              <w:cnfStyle w:val="000000100000" w:firstRow="0" w:lastRow="0" w:firstColumn="0" w:lastColumn="0" w:oddVBand="0" w:evenVBand="0" w:oddHBand="1" w:evenHBand="0" w:firstRowFirstColumn="0" w:firstRowLastColumn="0" w:lastRowFirstColumn="0" w:lastRowLastColumn="0"/>
+              <w:rPr>
+                <w:rFonts w:cs="B Nazanin" w:hint="cs"/>
+                <w:sz w:val="24"/>
+                <w:szCs w:val="24"/>
+                <w:rtl/>
+                <w:lang w:bidi="fa-IR"/>
+              </w:rPr>
+            </w:pPr>
+            <w:r>
+              <w:rPr>
+                <w:rFonts w:cs="B Nazanin" w:hint="cs"/>
+                <w:sz w:val="24"/>
+                <w:szCs w:val="24"/>
+                <w:rtl/>
+                <w:lang w:bidi="fa-IR"/>
+              </w:rPr>
+              <w:t xml:space="preserve">خدمه پرواز </w:t>
+            </w:r>
+            <w:r>
+              <w:rPr>
+                <w:rFonts w:ascii="Sakkal Majalla" w:hAnsi="Sakkal Majalla" w:cs="Sakkal Majalla" w:hint="cs"/>
+                <w:sz w:val="24"/>
+                <w:szCs w:val="24"/>
+                <w:rtl/>
+                <w:lang w:bidi="fa-IR"/>
+              </w:rPr>
+              <w:t>–</w:t>
+            </w:r>
+            <w:r>
+              <w:rPr>
+                <w:rFonts w:cs="B Nazanin" w:hint="cs"/>
+                <w:sz w:val="24"/>
+                <w:szCs w:val="24"/>
+                <w:rtl/>
+                <w:lang w:bidi="fa-IR"/>
+              </w:rPr>
+              <w:t xml:space="preserve"> شرکت هواپیمایی</w:t>
+            </w:r>
+          </w:p>
+        </w:tc>
+      </w:tr>
+      <w:tr>
+        <w:trPr>
+          <w:trHeight w:val="490"/>
+        </w:trPr>
+        <w:tc>
+          <w:tcPr>
+            <w:cnfStyle w:val="001000000000" w:firstRow="0" w:lastRow="0" w:firstColumn="1" w:lastColumn="0" w:oddVBand="0" w:evenVBand="0" w:oddHBand="0" w:evenHBand="0" w:firstRowFirstColumn="0" w:firstRowLastColumn="0" w:lastRowFirstColumn="0" w:lastRowLastColumn="0"/>
+            <w:tcW w:w="898" w:type="dxa"/>
+          </w:tcPr>
+          <w:p>
+            <w:pPr>
+              <w:bidi/>
+              <w:spacing w:after="0" w:line="240" w:lineRule="auto"/>
+              <w:jc w:val="center"/>
+              <w:rPr>
+                <w:rFonts w:cs="B Nazanin" w:hint="cs"/>
+                <w:sz w:val="24"/>
+                <w:szCs w:val="24"/>
+                <w:rtl/>
+                <w:lang w:bidi="fa-IR"/>
+              </w:rPr>
+            </w:pPr>
+            <w:r>
+              <w:rPr>
+                <w:rFonts w:cs="B Nazanin" w:hint="cs"/>
+                <w:sz w:val="24"/>
+                <w:szCs w:val="24"/>
+                <w:rtl/>
+                <w:lang w:bidi="fa-IR"/>
+              </w:rPr>
+              <w:t>41</w:t>
+            </w:r>
+          </w:p>
+        </w:tc>
+        <w:tc>
+          <w:tcPr>
+            <w:tcW w:w="5554" w:type="dxa"/>
+          </w:tcPr>
+          <w:p>
+            <w:pPr>
+              <w:bidi/>
+              <w:spacing w:after="0" w:line="240" w:lineRule="auto"/>
+              <w:jc w:val="center"/>
+              <w:cnfStyle w:val="000000000000" w:firstRow="0" w:lastRow="0" w:firstColumn="0" w:lastColumn="0" w:oddVBand="0" w:evenVBand="0" w:oddHBand="0" w:evenHBand="0" w:firstRowFirstColumn="0" w:firstRowLastColumn="0" w:lastRowFirstColumn="0" w:lastRowLastColumn="0"/>
+              <w:rPr>
+                <w:rFonts w:cs="B Nazanin" w:hint="cs"/>
+                <w:sz w:val="24"/>
+                <w:szCs w:val="24"/>
+                <w:rtl/>
+                <w:lang w:bidi="fa-IR"/>
+              </w:rPr>
+            </w:pPr>
+            <w:r>
+              <w:rPr>
+                <w:rFonts w:cs="B Nazanin" w:hint="cs"/>
+                <w:sz w:val="24"/>
+                <w:szCs w:val="24"/>
+                <w:rtl/>
+                <w:lang w:bidi="fa-IR"/>
+              </w:rPr>
+              <w:t>تصویر لوگوی شرکت هواپیمایی را تغییر بده.</w:t>
+            </w:r>
+          </w:p>
+        </w:tc>
+        <w:tc>
+          <w:tcPr>
+            <w:tcW w:w="2380" w:type="dxa"/>
+          </w:tcPr>
+          <w:p>
+            <w:pPr>
+              <w:bidi/>
+              <w:spacing w:after="0" w:line="240" w:lineRule="auto"/>
+              <w:jc w:val="center"/>
+              <w:cnfStyle w:val="000000000000" w:firstRow="0" w:lastRow="0" w:firstColumn="0" w:lastColumn="0" w:oddVBand="0" w:evenVBand="0" w:oddHBand="0" w:evenHBand="0" w:firstRowFirstColumn="0" w:firstRowLastColumn="0" w:lastRowFirstColumn="0" w:lastRowLastColumn="0"/>
+              <w:rPr>
+                <w:rFonts w:cs="B Nazanin" w:hint="cs"/>
+                <w:sz w:val="24"/>
+                <w:szCs w:val="24"/>
+                <w:rtl/>
+                <w:lang w:bidi="fa-IR"/>
+              </w:rPr>
+            </w:pPr>
+            <w:r>
+              <w:rPr>
+                <w:rFonts w:cs="B Nazanin" w:hint="cs"/>
+                <w:sz w:val="24"/>
+                <w:szCs w:val="24"/>
+                <w:rtl/>
+                <w:lang w:bidi="fa-IR"/>
+              </w:rPr>
+              <w:t>شرکت هواپیمایی</w:t>
+            </w:r>
+          </w:p>
+        </w:tc>
+      </w:tr>
+      <w:tr>
+        <w:trPr>
+          <w:cnfStyle w:val="000000100000" w:firstRow="0" w:lastRow="0" w:firstColumn="0" w:lastColumn="0" w:oddVBand="0" w:evenVBand="0" w:oddHBand="1" w:evenHBand="0" w:firstRowFirstColumn="0" w:firstRowLastColumn="0" w:lastRowFirstColumn="0" w:lastRowLastColumn="0"/>
+          <w:trHeight w:val="490"/>
+        </w:trPr>
+        <w:tc>
+          <w:tcPr>
+            <w:cnfStyle w:val="001000000000" w:firstRow="0" w:lastRow="0" w:firstColumn="1" w:lastColumn="0" w:oddVBand="0" w:evenVBand="0" w:oddHBand="0" w:evenHBand="0" w:firstRowFirstColumn="0" w:firstRowLastColumn="0" w:lastRowFirstColumn="0" w:lastRowLastColumn="0"/>
+            <w:tcW w:w="898" w:type="dxa"/>
+          </w:tcPr>
+          <w:p>
+            <w:pPr>
+              <w:bidi/>
+              <w:spacing w:after="0" w:line="240" w:lineRule="auto"/>
+              <w:jc w:val="center"/>
+              <w:rPr>
+                <w:rFonts w:cs="B Nazanin" w:hint="cs"/>
+                <w:sz w:val="24"/>
+                <w:szCs w:val="24"/>
+                <w:rtl/>
+                <w:lang w:bidi="fa-IR"/>
+              </w:rPr>
+            </w:pPr>
+            <w:r>
+              <w:rPr>
+                <w:rFonts w:cs="B Nazanin" w:hint="cs"/>
+                <w:sz w:val="24"/>
+                <w:szCs w:val="24"/>
+                <w:rtl/>
+                <w:lang w:bidi="fa-IR"/>
+              </w:rPr>
+              <w:t>42</w:t>
+            </w:r>
+          </w:p>
+        </w:tc>
+        <w:tc>
+          <w:tcPr>
+            <w:tcW w:w="5554" w:type="dxa"/>
+          </w:tcPr>
+          <w:p>
+            <w:pPr>
+              <w:tabs>
+                <w:tab w:val="left" w:pos="2113"/>
+              </w:tabs>
+              <w:bidi/>
+              <w:spacing w:after="0" w:line="240" w:lineRule="auto"/>
+              <w:jc w:val="center"/>
+              <w:cnfStyle w:val="000000100000" w:firstRow="0" w:lastRow="0" w:firstColumn="0" w:lastColumn="0" w:oddVBand="0" w:evenVBand="0" w:oddHBand="1" w:evenHBand="0" w:firstRowFirstColumn="0" w:firstRowLastColumn="0" w:lastRowFirstColumn="0" w:lastRowLastColumn="0"/>
+              <w:rPr>
+                <w:rFonts w:cs="B Nazanin" w:hint="cs"/>
+                <w:sz w:val="24"/>
+                <w:szCs w:val="24"/>
+                <w:rtl/>
+                <w:lang w:bidi="fa-IR"/>
+              </w:rPr>
+            </w:pPr>
+            <w:r>
+              <w:rPr>
+                <w:rFonts w:cs="B Nazanin" w:hint="cs"/>
+                <w:sz w:val="24"/>
+                <w:szCs w:val="24"/>
+                <w:rtl/>
+                <w:lang w:bidi="fa-IR"/>
+              </w:rPr>
+              <w:t xml:space="preserve">خدمه پرواز شماره </w:t>
+            </w:r>
+            <w:r>
+              <w:rPr>
+                <w:rFonts w:cs="B Nazanin"/>
+                <w:sz w:val="24"/>
+                <w:szCs w:val="24"/>
+                <w:lang w:bidi="fa-IR"/>
+              </w:rPr>
+              <w:t>x</w:t>
+            </w:r>
+            <w:r>
+              <w:rPr>
+                <w:rFonts w:cs="B Nazanin" w:hint="cs"/>
+                <w:sz w:val="24"/>
+                <w:szCs w:val="24"/>
+                <w:rtl/>
+                <w:lang w:bidi="fa-IR"/>
+              </w:rPr>
+              <w:t xml:space="preserve"> را تغییر بده.</w:t>
+            </w:r>
+          </w:p>
+        </w:tc>
+        <w:tc>
+          <w:tcPr>
+            <w:tcW w:w="2380" w:type="dxa"/>
+          </w:tcPr>
+          <w:p>
+            <w:pPr>
+              <w:bidi/>
+              <w:spacing w:after="0" w:line="240" w:lineRule="auto"/>
+              <w:jc w:val="center"/>
+              <w:cnfStyle w:val="000000100000" w:firstRow="0" w:lastRow="0" w:firstColumn="0" w:lastColumn="0" w:oddVBand="0" w:evenVBand="0" w:oddHBand="1" w:evenHBand="0" w:firstRowFirstColumn="0" w:firstRowLastColumn="0" w:lastRowFirstColumn="0" w:lastRowLastColumn="0"/>
+              <w:rPr>
+                <w:rFonts w:cs="B Nazanin" w:hint="cs"/>
+                <w:sz w:val="24"/>
+                <w:szCs w:val="24"/>
+                <w:rtl/>
+                <w:lang w:bidi="fa-IR"/>
+              </w:rPr>
+            </w:pPr>
+            <w:r>
+              <w:rPr>
+                <w:rFonts w:cs="B Nazanin" w:hint="cs"/>
+                <w:sz w:val="24"/>
+                <w:szCs w:val="24"/>
+                <w:rtl/>
+                <w:lang w:bidi="fa-IR"/>
+              </w:rPr>
+              <w:t xml:space="preserve">پرواز </w:t>
+            </w:r>
+            <w:r>
+              <w:rPr>
+                <w:rFonts w:ascii="Sakkal Majalla" w:hAnsi="Sakkal Majalla" w:cs="Sakkal Majalla" w:hint="cs"/>
+                <w:sz w:val="24"/>
+                <w:szCs w:val="24"/>
+                <w:rtl/>
+                <w:lang w:bidi="fa-IR"/>
+              </w:rPr>
+              <w:t>–</w:t>
+            </w:r>
+            <w:r>
+              <w:rPr>
+                <w:rFonts w:cs="B Nazanin" w:hint="cs"/>
+                <w:sz w:val="24"/>
+                <w:szCs w:val="24"/>
+                <w:rtl/>
+                <w:lang w:bidi="fa-IR"/>
+              </w:rPr>
+              <w:t xml:space="preserve"> خدمه پرواز</w:t>
+            </w:r>
+          </w:p>
+        </w:tc>
+      </w:tr>
+      <w:tr>
+        <w:trPr>
+          <w:trHeight w:val="490"/>
+        </w:trPr>
+        <w:tc>
+          <w:tcPr>
+            <w:cnfStyle w:val="001000000000" w:firstRow="0" w:lastRow="0" w:firstColumn="1" w:lastColumn="0" w:oddVBand="0" w:evenVBand="0" w:oddHBand="0" w:evenHBand="0" w:firstRowFirstColumn="0" w:firstRowLastColumn="0" w:lastRowFirstColumn="0" w:lastRowLastColumn="0"/>
+            <w:tcW w:w="898" w:type="dxa"/>
+          </w:tcPr>
+          <w:p>
+            <w:pPr>
+              <w:bidi/>
+              <w:spacing w:after="0" w:line="240" w:lineRule="auto"/>
+              <w:jc w:val="center"/>
+              <w:rPr>
+                <w:rFonts w:cs="B Nazanin" w:hint="cs"/>
+                <w:sz w:val="24"/>
+                <w:szCs w:val="24"/>
+                <w:rtl/>
+                <w:lang w:bidi="fa-IR"/>
+              </w:rPr>
+            </w:pPr>
+            <w:r>
+              <w:rPr>
+                <w:rFonts w:cs="B Nazanin" w:hint="cs"/>
+                <w:sz w:val="24"/>
+                <w:szCs w:val="24"/>
+                <w:rtl/>
+                <w:lang w:bidi="fa-IR"/>
+              </w:rPr>
+              <w:lastRenderedPageBreak/>
+              <w:t>43</w:t>
+            </w:r>
+            <w:bookmarkStart w:id="0" w:name="_GoBack"/>
+            <w:bookmarkEnd w:id="0"/>
+          </w:p>
+        </w:tc>
+        <w:tc>
+          <w:tcPr>
+            <w:tcW w:w="5554" w:type="dxa"/>
+          </w:tcPr>
+          <w:p>
+            <w:pPr>
+              <w:tabs>
+                <w:tab w:val="left" w:pos="2113"/>
+              </w:tabs>
+              <w:bidi/>
+              <w:spacing w:after="0" w:line="240" w:lineRule="auto"/>
+              <w:jc w:val="center"/>
+              <w:cnfStyle w:val="000000000000" w:firstRow="0" w:lastRow="0" w:firstColumn="0" w:lastColumn="0" w:oddVBand="0" w:evenVBand="0" w:oddHBand="0" w:evenHBand="0" w:firstRowFirstColumn="0" w:firstRowLastColumn="0" w:lastRowFirstColumn="0" w:lastRowLastColumn="0"/>
+              <w:rPr>
+                <w:rFonts w:cs="B Nazanin" w:hint="cs"/>
+                <w:sz w:val="24"/>
+                <w:szCs w:val="24"/>
+                <w:rtl/>
+                <w:lang w:bidi="fa-IR"/>
+              </w:rPr>
+            </w:pPr>
+            <w:r>
+              <w:rPr>
+                <w:rFonts w:cs="B Nazanin" w:hint="cs"/>
+                <w:sz w:val="24"/>
+                <w:szCs w:val="24"/>
+                <w:rtl/>
+                <w:lang w:bidi="fa-IR"/>
+              </w:rPr>
+              <w:t xml:space="preserve">صندلی های شماره </w:t>
+            </w:r>
+            <w:r>
+              <w:rPr>
+                <w:rFonts w:cs="B Nazanin"/>
+                <w:sz w:val="24"/>
+                <w:szCs w:val="24"/>
+                <w:lang w:bidi="fa-IR"/>
+              </w:rPr>
+              <w:t>n1,n2,n3, …</w:t>
+            </w:r>
+            <w:r>
+              <w:rPr>
+                <w:rFonts w:cs="B Nazanin" w:hint="cs"/>
+                <w:sz w:val="24"/>
+                <w:szCs w:val="24"/>
+                <w:rtl/>
+                <w:lang w:bidi="fa-IR"/>
+              </w:rPr>
+              <w:t xml:space="preserve"> را رزرو کن.</w:t>
+            </w:r>
+          </w:p>
+        </w:tc>
+        <w:tc>
+          <w:tcPr>
+            <w:tcW w:w="2380" w:type="dxa"/>
+          </w:tcPr>
+          <w:p>
+            <w:pPr>
+              <w:bidi/>
+              <w:spacing w:after="0" w:line="240" w:lineRule="auto"/>
+              <w:jc w:val="center"/>
+              <w:cnfStyle w:val="000000000000" w:firstRow="0" w:lastRow="0" w:firstColumn="0" w:lastColumn="0" w:oddVBand="0" w:evenVBand="0" w:oddHBand="0" w:evenHBand="0" w:firstRowFirstColumn="0" w:firstRowLastColumn="0" w:lastRowFirstColumn="0" w:lastRowLastColumn="0"/>
+              <w:rPr>
+                <w:rFonts w:cs="B Nazanin" w:hint="cs"/>
+                <w:sz w:val="24"/>
+                <w:szCs w:val="24"/>
+                <w:rtl/>
+                <w:lang w:bidi="fa-IR"/>
+              </w:rPr>
+            </w:pPr>
+            <w:r>
+              <w:rPr>
+                <w:rFonts w:cs="B Nazanin" w:hint="cs"/>
+                <w:sz w:val="24"/>
+                <w:szCs w:val="24"/>
+                <w:rtl/>
+                <w:lang w:bidi="fa-IR"/>
+              </w:rPr>
+              <w:t xml:space="preserve">پرواز </w:t>
+            </w:r>
+            <w:r>
+              <w:rPr>
+                <w:rFonts w:ascii="Sakkal Majalla" w:hAnsi="Sakkal Majalla" w:cs="Sakkal Majalla" w:hint="cs"/>
+                <w:sz w:val="24"/>
+                <w:szCs w:val="24"/>
+                <w:rtl/>
+                <w:lang w:bidi="fa-IR"/>
+              </w:rPr>
+              <w:t>–</w:t>
+            </w:r>
+            <w:r>
+              <w:rPr>
+                <w:rFonts w:cs="B Nazanin" w:hint="cs"/>
+                <w:sz w:val="24"/>
+                <w:szCs w:val="24"/>
+                <w:rtl/>
+                <w:lang w:bidi="fa-IR"/>
+              </w:rPr>
+              <w:t xml:space="preserve"> هواپیما </w:t>
+            </w:r>
+            <w:r>
+              <w:rPr>
+                <w:rFonts w:ascii="Sakkal Majalla" w:hAnsi="Sakkal Majalla" w:cs="Sakkal Majalla" w:hint="cs"/>
+                <w:sz w:val="24"/>
+                <w:szCs w:val="24"/>
+                <w:rtl/>
+                <w:lang w:bidi="fa-IR"/>
+              </w:rPr>
+              <w:t>–</w:t>
+            </w:r>
+            <w:r>
+              <w:rPr>
+                <w:rFonts w:cs="B Nazanin" w:hint="cs"/>
+                <w:sz w:val="24"/>
+                <w:szCs w:val="24"/>
+                <w:rtl/>
+                <w:lang w:bidi="fa-IR"/>
+              </w:rPr>
+              <w:t xml:space="preserve"> هواپیمای مسافربری - مسافر</w:t>
+            </w:r>
+          </w:p>
+        </w:tc>
+      </w:tr>
+      <w:tr>
+        <w:trPr>
+          <w:cnfStyle w:val="000000100000" w:firstRow="0" w:lastRow="0" w:firstColumn="0" w:lastColumn="0" w:oddVBand="0" w:evenVBand="0" w:oddHBand="1" w:evenHBand="0" w:firstRowFirstColumn="0" w:firstRowLastColumn="0" w:lastRowFirstColumn="0" w:lastRowLastColumn="0"/>
+          <w:trHeight w:val="490"/>
+        </w:trPr>
+        <w:tc>
+          <w:tcPr>
+            <w:cnfStyle w:val="001000000000" w:firstRow="0" w:lastRow="0" w:firstColumn="1" w:lastColumn="0" w:oddVBand="0" w:evenVBand="0" w:oddHBand="0" w:evenHBand="0" w:firstRowFirstColumn="0" w:firstRowLastColumn="0" w:lastRowFirstColumn="0" w:lastRowLastColumn="0"/>
+            <w:tcW w:w="898" w:type="dxa"/>
+          </w:tcPr>
+          <w:p>
+            <w:pPr>
+              <w:bidi/>
+              <w:spacing w:after="0" w:line="240" w:lineRule="auto"/>
+              <w:jc w:val="center"/>
+              <w:rPr>
+                <w:rFonts w:cs="B Nazanin" w:hint="cs"/>
+                <w:sz w:val="24"/>
+                <w:szCs w:val="24"/>
+                <w:rtl/>
+                <w:lang w:bidi="fa-IR"/>
+              </w:rPr>
+            </w:pPr>
+          </w:p>
+        </w:tc>
+        <w:tc>
+          <w:tcPr>
+            <w:tcW w:w="5554" w:type="dxa"/>
+          </w:tcPr>
+          <w:p>
+            <w:pPr>
+              <w:tabs>
+                <w:tab w:val="left" w:pos="2113"/>
+              </w:tabs>
+              <w:bidi/>
+              <w:spacing w:after="0" w:line="240" w:lineRule="auto"/>
+              <w:jc w:val="center"/>
+              <w:cnfStyle w:val="000000100000" w:firstRow="0" w:lastRow="0" w:firstColumn="0" w:lastColumn="0" w:oddVBand="0" w:evenVBand="0" w:oddHBand="1" w:evenHBand="0" w:firstRowFirstColumn="0" w:firstRowLastColumn="0" w:lastRowFirstColumn="0" w:lastRowLastColumn="0"/>
+              <w:rPr>
+                <w:rFonts w:cs="B Nazanin" w:hint="cs"/>
+                <w:sz w:val="24"/>
+                <w:szCs w:val="24"/>
+                <w:rtl/>
+                <w:lang w:bidi="fa-IR"/>
+              </w:rPr>
+            </w:pPr>
+          </w:p>
+        </w:tc>
+        <w:tc>
+          <w:tcPr>
+            <w:tcW w:w="2380" w:type="dxa"/>
+          </w:tcPr>
+          <w:p>
+            <w:pPr>
+              <w:bidi/>
+              <w:spacing w:after="0" w:line="240" w:lineRule="auto"/>
+              <w:jc w:val="center"/>
+              <w:cnfStyle w:val="000000100000" w:firstRow="0" w:lastRow="0" w:firstColumn="0" w:lastColumn="0" w:oddVBand="0" w:evenVBand="0" w:oddHBand="1" w:evenHBand="0" w:firstRowFirstColumn="0" w:firstRowLastColumn="0" w:lastRowFirstColumn="0" w:lastRowLastColumn="0"/>
+              <w:rPr>
+                <w:rFonts w:cs="B Nazanin" w:hint="cs"/>
+                <w:sz w:val="24"/>
+                <w:szCs w:val="24"/>
+                <w:rtl/>
+                <w:lang w:bidi="fa-IR"/>
+              </w:rPr>
+            </w:pPr>
+          </w:p>
+        </w:tc>
+      </w:tr>
+      <w:tr>
+        <w:trPr>
+          <w:trHeight w:val="490"/>
+        </w:trPr>
+        <w:tc>
+          <w:tcPr>
+            <w:cnfStyle w:val="001000000000" w:firstRow="0" w:lastRow="0" w:firstColumn="1" w:lastColumn="0" w:oddVBand="0" w:evenVBand="0" w:oddHBand="0" w:evenHBand="0" w:firstRowFirstColumn="0" w:firstRowLastColumn="0" w:lastRowFirstColumn="0" w:lastRowLastColumn="0"/>
+            <w:tcW w:w="898" w:type="dxa"/>
+          </w:tcPr>
+          <w:p>
+            <w:pPr>
+              <w:bidi/>
+              <w:spacing w:after="0" w:line="240" w:lineRule="auto"/>
+              <w:jc w:val="center"/>
+              <w:rPr>
+                <w:rFonts w:cs="B Nazanin" w:hint="cs"/>
+                <w:sz w:val="24"/>
+                <w:szCs w:val="24"/>
+                <w:rtl/>
+                <w:lang w:bidi="fa-IR"/>
+              </w:rPr>
+            </w:pPr>
+          </w:p>
+        </w:tc>
+        <w:tc>
+          <w:tcPr>
+            <w:tcW w:w="5554" w:type="dxa"/>
+          </w:tcPr>
+          <w:p>
+            <w:pPr>
+              <w:tabs>
+                <w:tab w:val="left" w:pos="2113"/>
+              </w:tabs>
+              <w:bidi/>
+              <w:spacing w:after="0" w:line="240" w:lineRule="auto"/>
+              <w:jc w:val="center"/>
+              <w:cnfStyle w:val="000000000000" w:firstRow="0" w:lastRow="0" w:firstColumn="0" w:lastColumn="0" w:oddVBand="0" w:evenVBand="0" w:oddHBand="0" w:evenHBand="0" w:firstRowFirstColumn="0" w:firstRowLastColumn="0" w:lastRowFirstColumn="0" w:lastRowLastColumn="0"/>
+              <w:rPr>
+                <w:rFonts w:cs="B Nazanin" w:hint="cs"/>
+                <w:sz w:val="24"/>
+                <w:szCs w:val="24"/>
+                <w:rtl/>
+                <w:lang w:bidi="fa-IR"/>
+              </w:rPr>
+            </w:pPr>
+          </w:p>
+        </w:tc>
+        <w:tc>
+          <w:tcPr>
+            <w:tcW w:w="2380" w:type="dxa"/>
+          </w:tcPr>
+          <w:p>
+            <w:pPr>
+              <w:bidi/>
+              <w:spacing w:after="0" w:line="240" w:lineRule="auto"/>
+              <w:jc w:val="center"/>
+              <w:cnfStyle w:val="000000000000" w:firstRow="0" w:lastRow="0" w:firstColumn="0" w:lastColumn="0" w:oddVBand="0" w:evenVBand="0" w:oddHBand="0" w:evenHBand="0" w:firstRowFirstColumn="0" w:firstRowLastColumn="0" w:lastRowFirstColumn="0" w:lastRowLastColumn="0"/>
+              <w:rPr>
+                <w:rFonts w:cs="B Nazanin" w:hint="cs"/>
+                <w:sz w:val="24"/>
+                <w:szCs w:val="24"/>
+                <w:rtl/>
+                <w:lang w:bidi="fa-IR"/>
+              </w:rPr>
+            </w:pPr>
+          </w:p>
+        </w:tc>
+      </w:tr>
+      <w:tr>
+        <w:trPr>
+          <w:cnfStyle w:val="000000100000" w:firstRow="0" w:lastRow="0" w:firstColumn="0" w:lastColumn="0" w:oddVBand="0" w:evenVBand="0" w:oddHBand="1" w:evenHBand="0" w:firstRowFirstColumn="0" w:firstRowLastColumn="0" w:lastRowFirstColumn="0" w:lastRowLastColumn="0"/>
+          <w:trHeight w:val="490"/>
+        </w:trPr>
+        <w:tc>
+          <w:tcPr>
+            <w:cnfStyle w:val="001000000000" w:firstRow="0" w:lastRow="0" w:firstColumn="1" w:lastColumn="0" w:oddVBand="0" w:evenVBand="0" w:oddHBand="0" w:evenHBand="0" w:firstRowFirstColumn="0" w:firstRowLastColumn="0" w:lastRowFirstColumn="0" w:lastRowLastColumn="0"/>
+            <w:tcW w:w="898" w:type="dxa"/>
+          </w:tcPr>
+          <w:p>
+            <w:pPr>
+              <w:bidi/>
+              <w:spacing w:after="0" w:line="240" w:lineRule="auto"/>
+              <w:jc w:val="center"/>
+              <w:rPr>
+                <w:rFonts w:cs="B Nazanin" w:hint="cs"/>
+                <w:sz w:val="24"/>
+                <w:szCs w:val="24"/>
+                <w:rtl/>
+                <w:lang w:bidi="fa-IR"/>
+              </w:rPr>
+            </w:pPr>
+          </w:p>
+        </w:tc>
+        <w:tc>
+          <w:tcPr>
+            <w:tcW w:w="5554" w:type="dxa"/>
+          </w:tcPr>
+          <w:p>
+            <w:pPr>
+              <w:tabs>
+                <w:tab w:val="left" w:pos="2113"/>
+              </w:tabs>
+              <w:bidi/>
+              <w:spacing w:after="0" w:line="240" w:lineRule="auto"/>
+              <w:jc w:val="center"/>
+              <w:cnfStyle w:val="000000100000" w:firstRow="0" w:lastRow="0" w:firstColumn="0" w:lastColumn="0" w:oddVBand="0" w:evenVBand="0" w:oddHBand="1" w:evenHBand="0" w:firstRowFirstColumn="0" w:firstRowLastColumn="0" w:lastRowFirstColumn="0" w:lastRowLastColumn="0"/>
+              <w:rPr>
+                <w:rFonts w:cs="B Nazanin" w:hint="cs"/>
+                <w:sz w:val="24"/>
+                <w:szCs w:val="24"/>
+                <w:rtl/>
+                <w:lang w:bidi="fa-IR"/>
+              </w:rPr>
+            </w:pPr>
+          </w:p>
+        </w:tc>
+        <w:tc>
+          <w:tcPr>
+            <w:tcW w:w="2380" w:type="dxa"/>
+          </w:tcPr>
+          <w:p>
+            <w:pPr>
+              <w:bidi/>
+              <w:spacing w:after="0" w:line="240" w:lineRule="auto"/>
+              <w:jc w:val="center"/>
+              <w:cnfStyle w:val="000000100000" w:firstRow="0" w:lastRow="0" w:firstColumn="0" w:lastColumn="0" w:oddVBand="0" w:evenVBand="0" w:oddHBand="1" w:evenHBand="0" w:firstRowFirstColumn="0" w:firstRowLastColumn="0" w:lastRowFirstColumn="0" w:lastRowLastColumn="0"/>
+              <w:rPr>
+                <w:rFonts w:cs="B Nazanin" w:hint="cs"/>
+                <w:sz w:val="24"/>
+                <w:szCs w:val="24"/>
+                <w:rtl/>
+                <w:lang w:bidi="fa-IR"/>
+              </w:rPr>
+            </w:pPr>
+          </w:p>
+        </w:tc>
+      </w:tr>
+      <w:tr>
+        <w:trPr>
+          <w:trHeight w:val="490"/>
+        </w:trPr>
+        <w:tc>
+          <w:tcPr>
+            <w:cnfStyle w:val="001000000000" w:firstRow="0" w:lastRow="0" w:firstColumn="1" w:lastColumn="0" w:oddVBand="0" w:evenVBand="0" w:oddHBand="0" w:evenHBand="0" w:firstRowFirstColumn="0" w:firstRowLastColumn="0" w:lastRowFirstColumn="0" w:lastRowLastColumn="0"/>
+            <w:tcW w:w="898" w:type="dxa"/>
+          </w:tcPr>
+          <w:p>
+            <w:pPr>
+              <w:bidi/>
+              <w:spacing w:after="0" w:line="240" w:lineRule="auto"/>
+              <w:jc w:val="center"/>
+              <w:rPr>
+                <w:rFonts w:cs="B Nazanin" w:hint="cs"/>
+                <w:sz w:val="24"/>
+                <w:szCs w:val="24"/>
+                <w:rtl/>
+                <w:lang w:bidi="fa-IR"/>
+              </w:rPr>
+            </w:pPr>
+          </w:p>
+        </w:tc>
+        <w:tc>
+          <w:tcPr>
+            <w:tcW w:w="5554" w:type="dxa"/>
+          </w:tcPr>
+          <w:p>
+            <w:pPr>
+              <w:tabs>
+                <w:tab w:val="left" w:pos="2113"/>
+              </w:tabs>
+              <w:bidi/>
+              <w:spacing w:after="0" w:line="240" w:lineRule="auto"/>
+              <w:jc w:val="center"/>
+              <w:cnfStyle w:val="000000000000" w:firstRow="0" w:lastRow="0" w:firstColumn="0" w:lastColumn="0" w:oddVBand="0" w:evenVBand="0" w:oddHBand="0" w:evenHBand="0" w:firstRowFirstColumn="0" w:firstRowLastColumn="0" w:lastRowFirstColumn="0" w:lastRowLastColumn="0"/>
+              <w:rPr>
+                <w:rFonts w:cs="B Nazanin" w:hint="cs"/>
+                <w:sz w:val="24"/>
+                <w:szCs w:val="24"/>
+                <w:rtl/>
+                <w:lang w:bidi="fa-IR"/>
+              </w:rPr>
+            </w:pPr>
+          </w:p>
+        </w:tc>
+        <w:tc>
+          <w:tcPr>
+            <w:tcW w:w="2380" w:type="dxa"/>
+          </w:tcPr>
+          <w:p>
+            <w:pPr>
+              <w:bidi/>
+              <w:spacing w:after="0" w:line="240" w:lineRule="auto"/>
+              <w:jc w:val="center"/>
+              <w:cnfStyle w:val="000000000000" w:firstRow="0" w:lastRow="0" w:firstColumn="0" w:lastColumn="0" w:oddVBand="0" w:evenVBand="0" w:oddHBand="0" w:evenHBand="0" w:firstRowFirstColumn="0" w:firstRowLastColumn="0" w:lastRowFirstColumn="0" w:lastRowLastColumn="0"/>
+              <w:rPr>
+                <w:rFonts w:cs="B Nazanin" w:hint="cs"/>
+                <w:sz w:val="24"/>
+                <w:szCs w:val="24"/>
+                <w:rtl/>
+                <w:lang w:bidi="fa-IR"/>
+              </w:rPr>
+            </w:pPr>
+          </w:p>
+        </w:tc>
+      </w:tr>
+      <w:tr>
+        <w:trPr>
+          <w:cnfStyle w:val="000000100000" w:firstRow="0" w:lastRow="0" w:firstColumn="0" w:lastColumn="0" w:oddVBand="0" w:evenVBand="0" w:oddHBand="1" w:evenHBand="0" w:firstRowFirstColumn="0" w:firstRowLastColumn="0" w:lastRowFirstColumn="0" w:lastRowLastColumn="0"/>
+          <w:trHeight w:val="490"/>
+        </w:trPr>
+        <w:tc>
+          <w:tcPr>
+            <w:cnfStyle w:val="001000000000" w:firstRow="0" w:lastRow="0" w:firstColumn="1" w:lastColumn="0" w:oddVBand="0" w:evenVBand="0" w:oddHBand="0" w:evenHBand="0" w:firstRowFirstColumn="0" w:firstRowLastColumn="0" w:lastRowFirstColumn="0" w:lastRowLastColumn="0"/>
+            <w:tcW w:w="898" w:type="dxa"/>
+          </w:tcPr>
+          <w:p>
+            <w:pPr>
+              <w:bidi/>
+              <w:spacing w:after="0" w:line="240" w:lineRule="auto"/>
+              <w:jc w:val="center"/>
+              <w:rPr>
+                <w:rFonts w:cs="B Nazanin" w:hint="cs"/>
+                <w:sz w:val="24"/>
+                <w:szCs w:val="24"/>
+                <w:rtl/>
+                <w:lang w:bidi="fa-IR"/>
+              </w:rPr>
+            </w:pPr>
+          </w:p>
+        </w:tc>
+        <w:tc>
+          <w:tcPr>
+            <w:tcW w:w="5554" w:type="dxa"/>
+          </w:tcPr>
+          <w:p>
+            <w:pPr>
+              <w:tabs>
+                <w:tab w:val="left" w:pos="2113"/>
+              </w:tabs>
               <w:bidi/>
               <w:spacing w:after="0" w:line="240" w:lineRule="auto"/>
               <w:jc w:val="center"/>

</xml_diff>